<commit_message>
update dev launch and fixes
</commit_message>
<xml_diff>
--- a/Resume.docx
+++ b/Resume.docx
@@ -1,126 +1,108 @@
 
 <file path=word/document.xml><?xml version="1.0" encoding="utf-8"?>
-<w:document xmlns:w="http://schemas.openxmlformats.org/wordprocessingml/2006/main" xmlns:m="http://schemas.openxmlformats.org/officeDocument/2006/math" xmlns:r="http://schemas.openxmlformats.org/officeDocument/2006/relationships" xmlns:o="urn:schemas-microsoft-com:office:office" xmlns:v="urn:schemas-microsoft-com:vml" xmlns:w10="urn:schemas-microsoft-com:office:word" xmlns:a="http://schemas.openxmlformats.org/drawingml/2006/main" xmlns:pic="http://schemas.openxmlformats.org/drawingml/2006/picture" xmlns:wp="http://schemas.openxmlformats.org/drawingml/2006/wordprocessingDrawing">
+<w:document xmlns:wpc="http://schemas.microsoft.com/office/word/2010/wordprocessingCanvas" xmlns:cx="http://schemas.microsoft.com/office/drawing/2014/chartex" xmlns:cx1="http://schemas.microsoft.com/office/drawing/2015/9/8/chartex" xmlns:cx2="http://schemas.microsoft.com/office/drawing/2015/10/21/chartex" xmlns:cx3="http://schemas.microsoft.com/office/drawing/2016/5/9/chartex" xmlns:cx4="http://schemas.microsoft.com/office/drawing/2016/5/10/chartex" xmlns:cx5="http://schemas.microsoft.com/office/drawing/2016/5/11/chartex" xmlns:cx6="http://schemas.microsoft.com/office/drawing/2016/5/12/chartex" xmlns:cx7="http://schemas.microsoft.com/office/drawing/2016/5/13/chartex" xmlns:cx8="http://schemas.microsoft.com/office/drawing/2016/5/14/chartex" xmlns:mc="http://schemas.openxmlformats.org/markup-compatibility/2006" xmlns:aink="http://schemas.microsoft.com/office/drawing/2016/ink" xmlns:am3d="http://schemas.microsoft.com/office/drawing/2017/model3d" xmlns:o="urn:schemas-microsoft-com:office:office" xmlns:oel="http://schemas.microsoft.com/office/2019/extlst" xmlns:r="http://schemas.openxmlformats.org/officeDocument/2006/relationships" xmlns:m="http://schemas.openxmlformats.org/officeDocument/2006/math" xmlns:v="urn:schemas-microsoft-com:vml" xmlns:wp14="http://schemas.microsoft.com/office/word/2010/wordprocessingDrawing" xmlns:wp="http://schemas.openxmlformats.org/drawingml/2006/wordprocessingDrawing" xmlns:w10="urn:schemas-microsoft-com:office:word" xmlns:w="http://schemas.openxmlformats.org/wordprocessingml/2006/main" xmlns:w14="http://schemas.microsoft.com/office/word/2010/wordml" xmlns:w15="http://schemas.microsoft.com/office/word/2012/wordml" xmlns:w16cex="http://schemas.microsoft.com/office/word/2018/wordml/cex" xmlns:w16cid="http://schemas.microsoft.com/office/word/2016/wordml/cid" xmlns:w16="http://schemas.microsoft.com/office/word/2018/wordml" xmlns:w16du="http://schemas.microsoft.com/office/word/2023/wordml/word16du" xmlns:w16sdtdh="http://schemas.microsoft.com/office/word/2020/wordml/sdtdatahash" xmlns:w16se="http://schemas.microsoft.com/office/word/2015/wordml/symex" xmlns:wpg="http://schemas.microsoft.com/office/word/2010/wordprocessingGroup" xmlns:wpi="http://schemas.microsoft.com/office/word/2010/wordprocessingInk" xmlns:wne="http://schemas.microsoft.com/office/word/2006/wordml" xmlns:wps="http://schemas.microsoft.com/office/word/2010/wordprocessingShape" mc:Ignorable="w14 w15 w16se w16cid w16 w16cex w16sdtdh w16du wp14">
   <w:body>
-    <w:bookmarkStart w:id="53" w:name="svelteApp"/>
-    <w:bookmarkStart w:id="52" w:name="resume"/>
     <w:tbl>
       <w:tblPr>
         <w:tblStyle w:val="Table"/>
-        <w:tblW w:type="pct" w:w="5000"/>
-        <w:tblLook w:firstRow="0" w:lastRow="0" w:firstColumn="0" w:lastColumn="0" w:noHBand="0" w:noVBand="0" w:val="0000"/>
-        <w:jc w:val="start"/>
+        <w:tblW w:w="5000" w:type="pct"/>
         <w:tblLayout w:type="fixed"/>
+        <w:tblLook w:val="0000" w:firstRow="0" w:lastRow="0" w:firstColumn="0" w:lastColumn="0" w:noHBand="0" w:noVBand="0"/>
       </w:tblPr>
       <w:tblGrid>
-        <w:gridCol w:w="1320"/>
-        <w:gridCol w:w="1320"/>
-        <w:gridCol w:w="1320"/>
-        <w:gridCol w:w="1320"/>
-        <w:gridCol w:w="1320"/>
-        <w:gridCol w:w="1320"/>
+        <w:gridCol w:w="7938"/>
+        <w:gridCol w:w="3942"/>
       </w:tblGrid>
       <w:tr>
         <w:tc>
           <w:tcPr>
-            <w:gridSpan w:val="6"/>
+            <w:tcW w:w="11880" w:type="dxa"/>
+            <w:gridSpan w:val="2"/>
           </w:tcPr>
           <w:tbl>
             <w:tblPr>
               <w:tblStyle w:val="Table"/>
-              <w:tblW w:type="pct" w:w="5000"/>
-              <w:tblLook w:firstRow="0" w:lastRow="0" w:firstColumn="0" w:lastColumn="0" w:noHBand="0" w:noVBand="0" w:val="0000"/>
-              <w:jc w:val="start"/>
+              <w:tblW w:w="5000" w:type="pct"/>
               <w:tblLayout w:type="fixed"/>
+              <w:tblLook w:val="0000" w:firstRow="0" w:lastRow="0" w:firstColumn="0" w:lastColumn="0" w:noHBand="0" w:noVBand="0"/>
             </w:tblPr>
             <w:tblGrid>
-              <w:gridCol w:w="2640"/>
-              <w:gridCol w:w="2640"/>
-              <w:gridCol w:w="2640"/>
+              <w:gridCol w:w="7776"/>
+              <w:gridCol w:w="3888"/>
             </w:tblGrid>
             <w:tr>
               <w:tc>
                 <w:tcPr>
-                  <w:gridSpan w:val="2"/>
+                  <w:tcW w:w="5280" w:type="dxa"/>
                 </w:tcPr>
                 <w:p>
                   <w:pPr>
                     <w:pStyle w:val="Heading1"/>
-                    <w:jc w:val="left"/>
-                    <w:jc w:val="left"/>
                   </w:pPr>
-                  <w:bookmarkStart w:id="20" w:name="jonathon-reese-perry"/>
+                  <w:bookmarkStart w:id="0" w:name="jonathon-reese-perry"/>
+                  <w:bookmarkStart w:id="1" w:name="resume"/>
+                  <w:bookmarkStart w:id="2" w:name="svelteApp"/>
                   <w:r>
-                    <w:t xml:space="preserve">Jonathon Reese Perry</w:t>
+                    <w:t>Jonathon Reese Perry</w:t>
                   </w:r>
-                  <w:bookmarkEnd w:id="20"/>
+                  <w:bookmarkEnd w:id="0"/>
                 </w:p>
                 <w:p>
                   <w:pPr>
                     <w:pStyle w:val="Heading2"/>
-                    <w:jc w:val="left"/>
-                    <w:jc w:val="left"/>
                   </w:pPr>
-                  <w:bookmarkStart w:id="21" w:name="software-developer"/>
+                  <w:bookmarkStart w:id="3" w:name="software-developer"/>
                   <w:r>
-                    <w:t xml:space="preserve">Software Developer</w:t>
+                    <w:t>Software Developer</w:t>
                   </w:r>
-                  <w:bookmarkEnd w:id="21"/>
+                  <w:bookmarkEnd w:id="3"/>
                 </w:p>
                 <w:p>
-                  <w:pPr>
-                    <w:jc w:val="left"/>
-                    <w:jc w:val="left"/>
-                  </w:pPr>
                   <w:r>
-                    <w:t xml:space="preserve">Hard working and detail oriented professional, seeking a software development position where I can use my skills and contribute to the growth of a company.</w:t>
+                    <w:t>Hard working and detail oriented professional, seeking a software development position where I can use my skills and contribute to the growth of a company.</w:t>
                   </w:r>
                 </w:p>
               </w:tc>
               <w:tc>
-                <w:tcPr/>
+                <w:tcPr>
+                  <w:tcW w:w="2640" w:type="dxa"/>
+                </w:tcPr>
                 <w:tbl>
                   <w:tblPr>
                     <w:tblStyle w:val="Table"/>
-                    <w:tblW w:type="auto" w:w="0"/>
-                    <w:tblLook w:firstRow="0" w:lastRow="0" w:firstColumn="0" w:lastColumn="0" w:noHBand="0" w:noVBand="0" w:val="0000"/>
-                    <w:jc w:val="start"/>
+                    <w:tblW w:w="0" w:type="auto"/>
+                    <w:tblLook w:val="0000" w:firstRow="0" w:lastRow="0" w:firstColumn="0" w:lastColumn="0" w:noHBand="0" w:noVBand="0"/>
                   </w:tblPr>
                   <w:tblGrid>
-                    <w:gridCol w:w="2640"/>
-                    <w:gridCol w:w="2640"/>
+                    <w:gridCol w:w="5280"/>
                     <w:gridCol w:w="2640"/>
                   </w:tblGrid>
                   <w:tr>
                     <w:tc>
                       <w:tcPr>
-                        <w:gridSpan w:val="2"/>
+                        <w:tcW w:w="5280" w:type="dxa"/>
                       </w:tcPr>
                       <w:p>
                         <w:pPr>
                           <w:pStyle w:val="Compact"/>
-                          <w:jc w:val="left"/>
-                          <w:jc w:val="left"/>
-                          <w:jc w:val="left"/>
                         </w:pPr>
-                        <w:hyperlink r:id="rId22">
+                        <w:hyperlink r:id="rId7">
                           <w:r>
                             <w:rPr>
                               <w:rStyle w:val="Hyperlink"/>
                             </w:rPr>
-                            <w:t xml:space="preserve">jreesep@gmail.com</w:t>
+                            <w:t>jreesep@gmail.com</w:t>
                           </w:r>
                         </w:hyperlink>
                       </w:p>
                     </w:tc>
                     <w:tc>
-                      <w:tcPr/>
+                      <w:tcPr>
+                        <w:tcW w:w="2640" w:type="dxa"/>
+                      </w:tcPr>
                       <w:p>
                         <w:pPr>
                           <w:pStyle w:val="Compact"/>
-                          <w:jc w:val="left"/>
-                          <w:jc w:val="left"/>
-                          <w:jc w:val="left"/>
                         </w:pPr>
                       </w:p>
                     </w:tc>
@@ -128,21 +110,18 @@
                   <w:tr>
                     <w:tc>
                       <w:tcPr>
-                        <w:gridSpan w:val="2"/>
+                        <w:tcW w:w="5280" w:type="dxa"/>
                       </w:tcPr>
                       <w:p>
                         <w:pPr>
                           <w:pStyle w:val="Compact"/>
-                          <w:jc w:val="left"/>
-                          <w:jc w:val="left"/>
-                          <w:jc w:val="left"/>
                         </w:pPr>
-                        <w:hyperlink r:id="rId23">
+                        <w:hyperlink r:id="rId8">
                           <w:r>
                             <w:rPr>
                               <w:rStyle w:val="Hyperlink"/>
                             </w:rPr>
-                            <w:t xml:space="preserve">Jonathon Reese Perry</w:t>
+                            <w:t>Jonathon Reese Perry</w:t>
                           </w:r>
                         </w:hyperlink>
                         <w:r>
@@ -151,13 +130,12 @@
                       </w:p>
                     </w:tc>
                     <w:tc>
-                      <w:tcPr/>
+                      <w:tcPr>
+                        <w:tcW w:w="2640" w:type="dxa"/>
+                      </w:tcPr>
                       <w:p>
                         <w:pPr>
                           <w:pStyle w:val="Compact"/>
-                          <w:jc w:val="left"/>
-                          <w:jc w:val="left"/>
-                          <w:jc w:val="left"/>
                         </w:pPr>
                       </w:p>
                     </w:tc>
@@ -165,21 +143,18 @@
                   <w:tr>
                     <w:tc>
                       <w:tcPr>
-                        <w:gridSpan w:val="2"/>
+                        <w:tcW w:w="5280" w:type="dxa"/>
                       </w:tcPr>
                       <w:p>
                         <w:pPr>
                           <w:pStyle w:val="Compact"/>
-                          <w:jc w:val="left"/>
-                          <w:jc w:val="left"/>
-                          <w:jc w:val="left"/>
                         </w:pPr>
-                        <w:hyperlink r:id="rId24">
+                        <w:hyperlink r:id="rId9">
                           <w:r>
                             <w:rPr>
                               <w:rStyle w:val="Hyperlink"/>
                             </w:rPr>
-                            <w:t xml:space="preserve">JonathonRP</w:t>
+                            <w:t>JonathonRP</w:t>
                           </w:r>
                         </w:hyperlink>
                         <w:r>
@@ -188,13 +163,12 @@
                       </w:p>
                     </w:tc>
                     <w:tc>
-                      <w:tcPr/>
+                      <w:tcPr>
+                        <w:tcW w:w="2640" w:type="dxa"/>
+                      </w:tcPr>
                       <w:p>
                         <w:pPr>
                           <w:pStyle w:val="Compact"/>
-                          <w:jc w:val="left"/>
-                          <w:jc w:val="left"/>
-                          <w:jc w:val="left"/>
                         </w:pPr>
                       </w:p>
                     </w:tc>
@@ -210,37 +184,35 @@
       <w:tr>
         <w:tc>
           <w:tcPr>
-            <w:gridSpan w:val="3"/>
+            <w:tcW w:w="7938" w:type="dxa"/>
           </w:tcPr>
           <w:p>
-            <w:pPr>
-              <w:jc w:val="left"/>
-            </w:pPr>
-            <w:r>
-              <w:t xml:space="preserve">Mar 2019</w:t>
-            </w:r>
-          </w:p>
-          <w:p>
-            <w:pPr>
-              <w:jc w:val="left"/>
-            </w:pPr>
-            <w:r>
+            <w:r>
+              <w:t>Mar 2019</w:t>
+            </w:r>
+          </w:p>
+          <w:p>
+            <w:r>
+              <w:rPr>
+                <w:noProof/>
+              </w:rPr>
               <w:drawing>
-                <wp:inline>
+                <wp:inline distT="0" distB="0" distL="0" distR="0" wp14:anchorId="5A34DABE" wp14:editId="38B88BC2">
                   <wp:extent cx="400050" cy="400050"/>
-                  <wp:effectExtent b="0" l="0" r="0" t="0"/>
-                  <wp:docPr descr="MiraTech+Quovant Logo." title="" id="26" name="Picture"/>
-                  <a:graphic>
+                  <wp:effectExtent l="0" t="0" r="0" b="0"/>
+                  <wp:docPr id="26" name="Picture" descr="MiraTech+Quovant Logo."/>
+                  <wp:cNvGraphicFramePr/>
+                  <a:graphic xmlns:a="http://schemas.openxmlformats.org/drawingml/2006/main">
                     <a:graphicData uri="http://schemas.openxmlformats.org/drawingml/2006/picture">
-                      <pic:pic>
+                      <pic:pic xmlns:pic="http://schemas.openxmlformats.org/drawingml/2006/picture">
                         <pic:nvPicPr>
-                          <pic:cNvPr descr="/src/lib/assets/images/MiraTech+Quovant.jpg" id="27" name="Picture"/>
+                          <pic:cNvPr id="27" name="Picture" descr="/src/lib/assets/images/MiraTech+Quovant.jpg"/>
                           <pic:cNvPicPr>
-                            <a:picLocks noChangeArrowheads="1" noChangeAspect="1"/>
+                            <a:picLocks noChangeAspect="1" noChangeArrowheads="1"/>
                           </pic:cNvPicPr>
                         </pic:nvPicPr>
                         <pic:blipFill>
-                          <a:blip r:embed="rId25"/>
+                          <a:blip r:embed="rId10"/>
                           <a:stretch>
                             <a:fillRect/>
                           </a:stretch>
@@ -268,133 +240,114 @@
             </w:r>
           </w:p>
           <w:p>
+            <w:r>
+              <w:t>Quovant</w:t>
+            </w:r>
+          </w:p>
+          <w:p>
+            <w:r>
+              <w:t>Junior Software Developer</w:t>
+            </w:r>
+          </w:p>
+          <w:p>
             <w:pPr>
-              <w:jc w:val="left"/>
-            </w:pPr>
-          </w:p>
-          <w:p>
-            <w:pPr>
-              <w:jc w:val="left"/>
-            </w:pPr>
-            <w:r>
-              <w:t xml:space="preserve">Quovant</w:t>
-            </w:r>
-          </w:p>
-          <w:p>
-            <w:pPr>
-              <w:jc w:val="left"/>
-            </w:pPr>
-            <w:r>
-              <w:t xml:space="preserve">Junior Software Developer</w:t>
-            </w:r>
-          </w:p>
-          <w:p>
-            <w:pPr>
+              <w:pStyle w:val="Compact"/>
               <w:numPr>
                 <w:ilvl w:val="0"/>
-                <w:numId w:val="1001"/>
+                <w:numId w:val="4"/>
               </w:numPr>
+            </w:pPr>
+            <w:r>
+              <w:t>Perform full stack development working in an agile environment with daily scrum meetings and implementing frontend and backend features as well as resolving bugs.</w:t>
+            </w:r>
+          </w:p>
+          <w:p>
+            <w:pPr>
               <w:pStyle w:val="Compact"/>
-              <w:jc w:val="left"/>
-            </w:pPr>
-            <w:r>
-              <w:t xml:space="preserve">Perform full stack development working in an agile environment with daily scrum meetings and implementing frontend and backend features as well as resolving bugs.</w:t>
-            </w:r>
-          </w:p>
-          <w:p>
-            <w:pPr>
               <w:numPr>
                 <w:ilvl w:val="0"/>
-                <w:numId w:val="1001"/>
+                <w:numId w:val="4"/>
               </w:numPr>
+            </w:pPr>
+            <w:r>
+              <w:t>Shared Visual Studio enhancements to enable Gulp and webpack file watching features to save development time, as well as leverage NPM Task Runner, and pull request extensions to work with the repo from within Visual Studio.</w:t>
+            </w:r>
+          </w:p>
+          <w:p>
+            <w:pPr>
               <w:pStyle w:val="Compact"/>
-              <w:jc w:val="left"/>
-            </w:pPr>
-            <w:r>
-              <w:t xml:space="preserve">Shared Visual Studio enhancements to enable Gulp and webpack file watching features to save development time, as well as leverage NPM Task Runner, and pull request extensions to work with the repo from within Visual Studio.</w:t>
-            </w:r>
-          </w:p>
-          <w:p>
-            <w:pPr>
               <w:numPr>
                 <w:ilvl w:val="0"/>
-                <w:numId w:val="1001"/>
+                <w:numId w:val="4"/>
               </w:numPr>
+            </w:pPr>
+            <w:r>
+              <w:t>Mocked and proposed login screen enhancements that were implemented, improving the user experience and alleviating client confusion with the proper access screens.</w:t>
+            </w:r>
+          </w:p>
+          <w:p>
+            <w:pPr>
               <w:pStyle w:val="Compact"/>
-              <w:jc w:val="left"/>
-            </w:pPr>
-            <w:r>
-              <w:t xml:space="preserve">Mocked and proposed login screen enhancements that were implemented, improving the user experience and alleviating client confusion with the proper access screens.</w:t>
-            </w:r>
-          </w:p>
-          <w:p>
-            <w:pPr>
               <w:numPr>
                 <w:ilvl w:val="0"/>
-                <w:numId w:val="1001"/>
+                <w:numId w:val="4"/>
               </w:numPr>
+            </w:pPr>
+            <w:r>
+              <w:t>Proposed welcome screen changes to include widgets and analytics for faster user navigation and better utilization of the screen. This proposal is currently in process of being implemented.</w:t>
+            </w:r>
+          </w:p>
+          <w:p>
+            <w:pPr>
               <w:pStyle w:val="Compact"/>
-              <w:jc w:val="left"/>
-            </w:pPr>
-            <w:r>
-              <w:t xml:space="preserve">Proposed welcome screen changes to include widgets and analytics for faster user navigation and better utilization of the screen. This proposal is currently in process of being implemented.</w:t>
-            </w:r>
-          </w:p>
-          <w:p>
-            <w:pPr>
               <w:numPr>
                 <w:ilvl w:val="0"/>
-                <w:numId w:val="1001"/>
+                <w:numId w:val="4"/>
               </w:numPr>
+            </w:pPr>
+            <w:r>
+              <w:t>Coached and support other team members with my knowledge and experience.</w:t>
+            </w:r>
+          </w:p>
+          <w:p>
+            <w:pPr>
               <w:pStyle w:val="Compact"/>
-              <w:jc w:val="left"/>
-            </w:pPr>
-            <w:r>
-              <w:t xml:space="preserve">Coached and support other team members with my knowledge and experience.</w:t>
-            </w:r>
-          </w:p>
-          <w:p>
-            <w:pPr>
               <w:numPr>
                 <w:ilvl w:val="0"/>
-                <w:numId w:val="1001"/>
+                <w:numId w:val="4"/>
               </w:numPr>
-              <w:pStyle w:val="Compact"/>
-              <w:jc w:val="left"/>
             </w:pPr>
             <w:r>
-              <w:t xml:space="preserve">Completed 70-461 Querying Microsoft SQL Server with Transact-SQL course.</w:t>
-            </w:r>
-          </w:p>
-          <w:p>
-            <w:pPr>
-              <w:jc w:val="left"/>
-            </w:pPr>
-            <w:r>
-              <w:t xml:space="preserve">May 2018</w:t>
-            </w:r>
-          </w:p>
-          <w:p>
-            <w:pPr>
-              <w:jc w:val="left"/>
-            </w:pPr>
-            <w:r>
+              <w:t>Completed 70-461 Querying Microsoft SQL Server with Transact-SQL course.</w:t>
+            </w:r>
+          </w:p>
+          <w:p>
+            <w:r>
+              <w:t>May 2018</w:t>
+            </w:r>
+          </w:p>
+          <w:p>
+            <w:r>
+              <w:rPr>
+                <w:noProof/>
+              </w:rPr>
               <w:drawing>
-                <wp:inline>
+                <wp:inline distT="0" distB="0" distL="0" distR="0" wp14:anchorId="1AD65810" wp14:editId="2BFD1556">
                   <wp:extent cx="400050" cy="400050"/>
-                  <wp:effectExtent b="0" l="0" r="0" t="0"/>
-                  <wp:docPr descr="HCA Logo." title="" id="29" name="Picture"/>
-                  <a:graphic>
+                  <wp:effectExtent l="0" t="0" r="0" b="0"/>
+                  <wp:docPr id="29" name="Picture" descr="HCA Logo."/>
+                  <wp:cNvGraphicFramePr/>
+                  <a:graphic xmlns:a="http://schemas.openxmlformats.org/drawingml/2006/main">
                     <a:graphicData uri="http://schemas.openxmlformats.org/drawingml/2006/picture">
-                      <pic:pic>
+                      <pic:pic xmlns:pic="http://schemas.openxmlformats.org/drawingml/2006/picture">
                         <pic:nvPicPr>
-                          <pic:cNvPr descr="/src/lib/assets/images/HCA.png" id="30" name="Picture"/>
+                          <pic:cNvPr id="30" name="Picture" descr="/src/lib/assets/images/HCA.png"/>
                           <pic:cNvPicPr>
-                            <a:picLocks noChangeArrowheads="1" noChangeAspect="1"/>
+                            <a:picLocks noChangeAspect="1" noChangeArrowheads="1"/>
                           </pic:cNvPicPr>
                         </pic:nvPicPr>
                         <pic:blipFill>
-                          <a:blip r:embed="rId28"/>
+                          <a:blip r:embed="rId11"/>
                           <a:stretch>
                             <a:fillRect/>
                           </a:stretch>
@@ -422,107 +375,90 @@
             </w:r>
           </w:p>
           <w:p>
+            <w:r>
+              <w:t>HCA - TriStar</w:t>
+            </w:r>
+          </w:p>
+          <w:p>
+            <w:r>
+              <w:t>Intern Software Developer</w:t>
+            </w:r>
+          </w:p>
+          <w:p>
             <w:pPr>
-              <w:jc w:val="left"/>
-            </w:pPr>
-          </w:p>
-          <w:p>
-            <w:pPr>
-              <w:jc w:val="left"/>
-            </w:pPr>
-            <w:r>
-              <w:t xml:space="preserve">HCA - TriStar</w:t>
-            </w:r>
-          </w:p>
-          <w:p>
-            <w:pPr>
-              <w:jc w:val="left"/>
-            </w:pPr>
-            <w:r>
-              <w:t xml:space="preserve">Intern Software Developer</w:t>
-            </w:r>
-          </w:p>
-          <w:p>
-            <w:pPr>
+              <w:pStyle w:val="Compact"/>
               <w:numPr>
                 <w:ilvl w:val="0"/>
-                <w:numId w:val="1002"/>
+                <w:numId w:val="5"/>
               </w:numPr>
+            </w:pPr>
+            <w:r>
+              <w:t>Documented projects and their interfaces within TFS repo and SharePoint page to have complete documentation for the team projects.</w:t>
+            </w:r>
+          </w:p>
+          <w:p>
+            <w:pPr>
               <w:pStyle w:val="Compact"/>
-              <w:jc w:val="left"/>
-            </w:pPr>
-            <w:r>
-              <w:t xml:space="preserve">Documented projects and their interfaces within TFS repo and SharePoint page to have complete documentation for the team projects.</w:t>
-            </w:r>
-          </w:p>
-          <w:p>
-            <w:pPr>
               <w:numPr>
                 <w:ilvl w:val="0"/>
-                <w:numId w:val="1002"/>
+                <w:numId w:val="5"/>
               </w:numPr>
+            </w:pPr>
+            <w:r>
+              <w:t>Supported another team member, wrote SQL script and built SSRS report to support him supporting a larger project.</w:t>
+            </w:r>
+          </w:p>
+          <w:p>
+            <w:pPr>
               <w:pStyle w:val="Compact"/>
-              <w:jc w:val="left"/>
-            </w:pPr>
-            <w:r>
-              <w:t xml:space="preserve">Supported another team member, wrote SQL script and built SSRS report to support him supporting a larger project.</w:t>
-            </w:r>
-          </w:p>
-          <w:p>
-            <w:pPr>
               <w:numPr>
                 <w:ilvl w:val="0"/>
-                <w:numId w:val="1002"/>
+                <w:numId w:val="5"/>
               </w:numPr>
+            </w:pPr>
+            <w:r>
+              <w:t>Installed, configured, and ran local Jenkins's server. Coded Freestyle and Pipeline automation including unit testing, reports, email and slack, simple and detailed, notifications.</w:t>
+            </w:r>
+          </w:p>
+          <w:p>
+            <w:pPr>
               <w:pStyle w:val="Compact"/>
-              <w:jc w:val="left"/>
-            </w:pPr>
-            <w:r>
-              <w:t xml:space="preserve">Installed, configured, and ran local Jenkins's server. Coded Freestyle and Pipeline automation including unit testing, reports, email and slack, simple and detailed, notifications.</w:t>
-            </w:r>
-          </w:p>
-          <w:p>
-            <w:pPr>
               <w:numPr>
                 <w:ilvl w:val="0"/>
-                <w:numId w:val="1002"/>
+                <w:numId w:val="5"/>
               </w:numPr>
-              <w:pStyle w:val="Compact"/>
-              <w:jc w:val="left"/>
             </w:pPr>
             <w:r>
-              <w:t xml:space="preserve">Researched integration of TFS, Jenkins, azure CI/CD, confluence and JIRA to help the team understand which tools integrate well, as they decide what to implement going forward.</w:t>
-            </w:r>
-          </w:p>
-          <w:p>
-            <w:pPr>
-              <w:jc w:val="left"/>
-            </w:pPr>
-            <w:r>
-              <w:t xml:space="preserve">May 2017</w:t>
-            </w:r>
-          </w:p>
-          <w:p>
-            <w:pPr>
-              <w:jc w:val="left"/>
-            </w:pPr>
-            <w:r>
+              <w:t>Researched integration of TFS, Jenkins, azure CI/CD, confluence and JIRA to help the team understand which tools integrate well, as they decide what to implement going forward.</w:t>
+            </w:r>
+          </w:p>
+          <w:p>
+            <w:r>
+              <w:t>May 2017</w:t>
+            </w:r>
+          </w:p>
+          <w:p>
+            <w:r>
+              <w:rPr>
+                <w:noProof/>
+              </w:rPr>
               <w:drawing>
-                <wp:inline>
+                <wp:inline distT="0" distB="0" distL="0" distR="0" wp14:anchorId="27284E93" wp14:editId="505B1812">
                   <wp:extent cx="400050" cy="400050"/>
-                  <wp:effectExtent b="0" l="0" r="0" t="0"/>
-                  <wp:docPr descr="HCA Logo." title="" id="31" name="Picture"/>
-                  <a:graphic>
+                  <wp:effectExtent l="0" t="0" r="0" b="0"/>
+                  <wp:docPr id="31" name="Picture" descr="HCA Logo."/>
+                  <wp:cNvGraphicFramePr/>
+                  <a:graphic xmlns:a="http://schemas.openxmlformats.org/drawingml/2006/main">
                     <a:graphicData uri="http://schemas.openxmlformats.org/drawingml/2006/picture">
-                      <pic:pic>
+                      <pic:pic xmlns:pic="http://schemas.openxmlformats.org/drawingml/2006/picture">
                         <pic:nvPicPr>
-                          <pic:cNvPr descr="/src/lib/assets/images/HCA.png" id="32" name="Picture"/>
+                          <pic:cNvPr id="32" name="Picture" descr="/src/lib/assets/images/HCA.png"/>
                           <pic:cNvPicPr>
-                            <a:picLocks noChangeArrowheads="1" noChangeAspect="1"/>
+                            <a:picLocks noChangeAspect="1" noChangeArrowheads="1"/>
                           </pic:cNvPicPr>
                         </pic:nvPicPr>
                         <pic:blipFill>
-                          <a:blip r:embed="rId28"/>
+                          <a:blip r:embed="rId11"/>
                           <a:stretch>
                             <a:fillRect/>
                           </a:stretch>
@@ -550,118 +486,101 @@
             </w:r>
           </w:p>
           <w:p>
+            <w:r>
+              <w:t>HCA - HealthTrust</w:t>
+            </w:r>
+          </w:p>
+          <w:p>
+            <w:r>
+              <w:lastRenderedPageBreak/>
+              <w:t>Intern Software Developer</w:t>
+            </w:r>
+          </w:p>
+          <w:p>
             <w:pPr>
-              <w:jc w:val="left"/>
-            </w:pPr>
-          </w:p>
-          <w:p>
-            <w:pPr>
-              <w:jc w:val="left"/>
-            </w:pPr>
-            <w:r>
-              <w:t xml:space="preserve">HCA - HealthTrust</w:t>
-            </w:r>
-          </w:p>
-          <w:p>
-            <w:pPr>
-              <w:jc w:val="left"/>
-            </w:pPr>
-            <w:r>
-              <w:t xml:space="preserve">Intern Software Developer</w:t>
-            </w:r>
-          </w:p>
-          <w:p>
-            <w:pPr>
+              <w:pStyle w:val="Compact"/>
               <w:numPr>
                 <w:ilvl w:val="0"/>
-                <w:numId w:val="1003"/>
+                <w:numId w:val="6"/>
               </w:numPr>
+            </w:pPr>
+            <w:r>
+              <w:t>Given a loosely defined project, I worked within the timeline of the internship and created a business intelligence analytics dashboard that integrated with HealthTrust's Contract Life Cycle Management system, Ivalua.</w:t>
+            </w:r>
+          </w:p>
+          <w:p>
+            <w:pPr>
               <w:pStyle w:val="Compact"/>
-              <w:jc w:val="left"/>
-            </w:pPr>
-            <w:r>
-              <w:t xml:space="preserve">Given a loosely defined project, I worked within the timeline of the internship and created a business intelligence analytics dashboard that integrated with HealthTrust's Contract Life Cycle Management system, Ivalua.</w:t>
-            </w:r>
-          </w:p>
-          <w:p>
-            <w:pPr>
               <w:numPr>
                 <w:ilvl w:val="0"/>
-                <w:numId w:val="1003"/>
+                <w:numId w:val="6"/>
               </w:numPr>
+            </w:pPr>
+            <w:r>
+              <w:t>Set up a local SQL Server database for development, wrote custom SQL scripts to extract data and integrated SQL scripts into the Ivalua system.</w:t>
+            </w:r>
+          </w:p>
+          <w:p>
+            <w:pPr>
               <w:pStyle w:val="Compact"/>
-              <w:jc w:val="left"/>
-            </w:pPr>
-            <w:r>
-              <w:t xml:space="preserve">Set up a local SQL Server database for development, wrote custom SQL scripts to extract data and integrated SQL scripts into the Ivalua system.</w:t>
-            </w:r>
-          </w:p>
-          <w:p>
-            <w:pPr>
               <w:numPr>
                 <w:ilvl w:val="0"/>
-                <w:numId w:val="1003"/>
+                <w:numId w:val="6"/>
               </w:numPr>
+            </w:pPr>
+            <w:r>
+              <w:t>Wrote a Python script to manage the renaming of files to follow a defined naming convention. This allowed SQL script files to be easily associated to the front-end analytics.</w:t>
+            </w:r>
+          </w:p>
+          <w:p>
+            <w:pPr>
               <w:pStyle w:val="Compact"/>
-              <w:jc w:val="left"/>
-            </w:pPr>
-            <w:r>
-              <w:t xml:space="preserve">Wrote a Python script to manage the renaming of files to follow a defined naming convention. This allowed SQL script files to be easily associated to the front-end analytics.</w:t>
-            </w:r>
-          </w:p>
-          <w:p>
-            <w:pPr>
               <w:numPr>
                 <w:ilvl w:val="0"/>
-                <w:numId w:val="1003"/>
+                <w:numId w:val="6"/>
               </w:numPr>
-              <w:pStyle w:val="Compact"/>
-              <w:jc w:val="left"/>
             </w:pPr>
             <w:r>
-              <w:t xml:space="preserve">Working within an agile software development team, I gained experience with SQL and SQL Server, ASP.Net, Python, Atom, Visual Studio, Google Charts API, GitKraken, FlowDock, Slack and Code Reviews.</w:t>
+              <w:t>Working within an agile software development team, I gained experience with SQL and SQL Server, ASP.Net, Python, Atom, Visual Studio, Google Charts API, GitKraken, FlowDock, Slack and Code Reviews.</w:t>
             </w:r>
           </w:p>
           <w:p>
             <w:pPr>
               <w:pStyle w:val="Heading2"/>
-              <w:jc w:val="left"/>
             </w:pPr>
-            <w:bookmarkStart w:id="33" w:name="cert-title"/>
-            <w:r>
-              <w:t xml:space="preserve">Certificates</w:t>
-            </w:r>
-            <w:bookmarkEnd w:id="33"/>
-          </w:p>
-          <w:p>
-            <w:pPr>
-              <w:jc w:val="left"/>
-            </w:pPr>
-            <w:r>
-              <w:t xml:space="preserve">Feb 2020</w:t>
-            </w:r>
-          </w:p>
-          <w:p>
-            <w:pPr>
-              <w:jc w:val="left"/>
-            </w:pPr>
-            <w:r>
+            <w:bookmarkStart w:id="4" w:name="cert-title"/>
+            <w:r>
+              <w:t>Certificates</w:t>
+            </w:r>
+            <w:bookmarkEnd w:id="4"/>
+          </w:p>
+          <w:p>
+            <w:r>
+              <w:t>Feb 2020</w:t>
+            </w:r>
+          </w:p>
+          <w:p>
+            <w:r>
+              <w:rPr>
+                <w:noProof/>
+              </w:rPr>
               <w:drawing>
-                <wp:inline>
+                <wp:inline distT="0" distB="0" distL="0" distR="0" wp14:anchorId="51B74CFE" wp14:editId="0011A00B">
                   <wp:extent cx="400050" cy="400050"/>
-                  <wp:effectExtent b="0" l="0" r="0" t="0"/>
-                  <wp:docPr descr="Developing_ASP Logo." title="" id="35" name="Picture"/>
-                  <a:graphic>
+                  <wp:effectExtent l="0" t="0" r="0" b="0"/>
+                  <wp:docPr id="35" name="Picture" descr="Developing_ASP Logo."/>
+                  <wp:cNvGraphicFramePr/>
+                  <a:graphic xmlns:a="http://schemas.openxmlformats.org/drawingml/2006/main">
                     <a:graphicData uri="http://schemas.openxmlformats.org/drawingml/2006/picture">
-                      <pic:pic>
+                      <pic:pic xmlns:pic="http://schemas.openxmlformats.org/drawingml/2006/picture">
                         <pic:nvPicPr>
-                          <pic:cNvPr descr="/src/lib/assets/images/Developing_ASP.NET_MVC_Web_Applications-Certification_Logo.png" id="36" name="Picture"/>
+                          <pic:cNvPr id="36" name="Picture" descr="/src/lib/assets/images/Developing_ASP.NET_MVC_Web_Applications-Certification_Logo.png"/>
                           <pic:cNvPicPr>
-                            <a:picLocks noChangeArrowheads="1" noChangeAspect="1"/>
+                            <a:picLocks noChangeAspect="1" noChangeArrowheads="1"/>
                           </pic:cNvPicPr>
                         </pic:nvPicPr>
                         <pic:blipFill>
-                          <a:blip r:embed="rId34"/>
+                          <a:blip r:embed="rId12"/>
                           <a:stretch>
                             <a:fillRect/>
                           </a:stretch>
@@ -689,66 +608,52 @@
             </w:r>
           </w:p>
           <w:p>
-            <w:pPr>
-              <w:jc w:val="left"/>
-            </w:pPr>
-          </w:p>
-          <w:p>
-            <w:pPr>
-              <w:jc w:val="left"/>
-            </w:pPr>
-            <w:r>
-              <w:t xml:space="preserve">Developing ASP.NET MVC Web Applications</w:t>
-            </w:r>
-          </w:p>
-          <w:p>
-            <w:pPr>
-              <w:jc w:val="left"/>
-            </w:pPr>
-            <w:r>
-              <w:t xml:space="preserve">Microsoft</w:t>
+            <w:r>
+              <w:t>Developing ASP.NET MVC Web Applications</w:t>
+            </w:r>
+          </w:p>
+          <w:p>
+            <w:r>
+              <w:t>Microsoft</w:t>
             </w:r>
           </w:p>
           <w:p>
             <w:pPr>
               <w:pStyle w:val="Heading2"/>
-              <w:jc w:val="left"/>
             </w:pPr>
-            <w:bookmarkStart w:id="37" w:name="ed-title"/>
-            <w:r>
-              <w:t xml:space="preserve">Education</w:t>
-            </w:r>
-            <w:bookmarkEnd w:id="37"/>
-          </w:p>
-          <w:p>
-            <w:pPr>
-              <w:jc w:val="left"/>
-            </w:pPr>
-            <w:r>
-              <w:t xml:space="preserve">Dec 2018</w:t>
-            </w:r>
-          </w:p>
-          <w:p>
-            <w:pPr>
-              <w:jc w:val="left"/>
-            </w:pPr>
-            <w:r>
+            <w:bookmarkStart w:id="5" w:name="ed-title"/>
+            <w:r>
+              <w:t>Education</w:t>
+            </w:r>
+            <w:bookmarkEnd w:id="5"/>
+          </w:p>
+          <w:p>
+            <w:r>
+              <w:t>Dec 2018</w:t>
+            </w:r>
+          </w:p>
+          <w:p>
+            <w:r>
+              <w:rPr>
+                <w:noProof/>
+              </w:rPr>
               <w:drawing>
-                <wp:inline>
+                <wp:inline distT="0" distB="0" distL="0" distR="0" wp14:anchorId="3F356B76" wp14:editId="7F6860D0">
                   <wp:extent cx="400050" cy="400050"/>
-                  <wp:effectExtent b="0" l="0" r="0" t="0"/>
-                  <wp:docPr descr="MTSU Logo." title="" id="39" name="Picture"/>
-                  <a:graphic>
+                  <wp:effectExtent l="0" t="0" r="0" b="0"/>
+                  <wp:docPr id="39" name="Picture" descr="MTSU Logo."/>
+                  <wp:cNvGraphicFramePr/>
+                  <a:graphic xmlns:a="http://schemas.openxmlformats.org/drawingml/2006/main">
                     <a:graphicData uri="http://schemas.openxmlformats.org/drawingml/2006/picture">
-                      <pic:pic>
+                      <pic:pic xmlns:pic="http://schemas.openxmlformats.org/drawingml/2006/picture">
                         <pic:nvPicPr>
-                          <pic:cNvPr descr="/src/lib/assets/images/MTSU.png" id="40" name="Picture"/>
+                          <pic:cNvPr id="40" name="Picture" descr="/src/lib/assets/images/MTSU.png"/>
                           <pic:cNvPicPr>
-                            <a:picLocks noChangeArrowheads="1" noChangeAspect="1"/>
+                            <a:picLocks noChangeAspect="1" noChangeArrowheads="1"/>
                           </pic:cNvPicPr>
                         </pic:nvPicPr>
                         <pic:blipFill>
-                          <a:blip r:embed="rId38"/>
+                          <a:blip r:embed="rId13"/>
                           <a:stretch>
                             <a:fillRect/>
                           </a:stretch>
@@ -776,330 +681,259 @@
             </w:r>
           </w:p>
           <w:p>
-            <w:pPr>
-              <w:jc w:val="left"/>
-            </w:pPr>
-          </w:p>
-          <w:p>
-            <w:pPr>
-              <w:jc w:val="left"/>
-            </w:pPr>
-            <w:r>
-              <w:t xml:space="preserve">MTSU</w:t>
-            </w:r>
-          </w:p>
-          <w:p>
-            <w:pPr>
-              <w:jc w:val="left"/>
-            </w:pPr>
-            <w:r>
-              <w:t xml:space="preserve">Computer Information Technology</w:t>
-            </w:r>
-          </w:p>
-          <w:p>
-            <w:pPr>
-              <w:jc w:val="left"/>
-            </w:pPr>
-            <w:r>
-              <w:t xml:space="preserve">Bachelor of Business Administration</w:t>
+            <w:r>
+              <w:t>MTSU</w:t>
+            </w:r>
+          </w:p>
+          <w:p>
+            <w:r>
+              <w:t>Computer Information Technology</w:t>
+            </w:r>
+          </w:p>
+          <w:p>
+            <w:r>
+              <w:t>Bachelor of Business Administration</w:t>
             </w:r>
           </w:p>
         </w:tc>
         <w:tc>
           <w:tcPr>
-            <w:gridSpan w:val="3"/>
+            <w:tcW w:w="3942" w:type="dxa"/>
           </w:tcPr>
           <w:p>
             <w:pPr>
               <w:pStyle w:val="Heading2"/>
-              <w:jc w:val="left"/>
             </w:pPr>
-            <w:bookmarkStart w:id="41" w:name="tech-stack"/>
-            <w:r>
-              <w:t xml:space="preserve">Technology Stack</w:t>
-            </w:r>
-            <w:bookmarkEnd w:id="41"/>
+            <w:bookmarkStart w:id="6" w:name="tech-stack"/>
+            <w:r>
+              <w:lastRenderedPageBreak/>
+              <w:t>Technology Stack</w:t>
+            </w:r>
+            <w:bookmarkEnd w:id="6"/>
           </w:p>
           <w:p>
             <w:pPr>
+              <w:pStyle w:val="Compact"/>
               <w:numPr>
                 <w:ilvl w:val="0"/>
-                <w:numId w:val="1004"/>
+                <w:numId w:val="7"/>
               </w:numPr>
-              <w:pStyle w:val="Compact"/>
-              <w:jc w:val="left"/>
             </w:pPr>
             <w:r>
-              <w:t xml:space="preserve">MVC 5WebformsASP.NetC#.Net FrameworkSQL Server</w:t>
+              <w:t>MVC 5WebformsASP.NetC#.Net FrameworkSQL Server</w:t>
             </w:r>
           </w:p>
           <w:p>
             <w:pPr>
               <w:pStyle w:val="Heading2"/>
-              <w:jc w:val="left"/>
             </w:pPr>
-            <w:bookmarkStart w:id="42" w:name="technical-skills"/>
-            <w:r>
-              <w:t xml:space="preserve">Technical Skills</w:t>
-            </w:r>
-            <w:bookmarkEnd w:id="42"/>
+            <w:bookmarkStart w:id="7" w:name="technical-skills"/>
+            <w:r>
+              <w:t>Technical Skills</w:t>
+            </w:r>
+            <w:bookmarkEnd w:id="7"/>
           </w:p>
           <w:p>
             <w:pPr>
               <w:pStyle w:val="Heading3"/>
-              <w:jc w:val="left"/>
             </w:pPr>
-            <w:bookmarkStart w:id="43" w:name="technologies"/>
-            <w:r>
-              <w:t xml:space="preserve">Technologies:</w:t>
-            </w:r>
-            <w:bookmarkEnd w:id="43"/>
+            <w:bookmarkStart w:id="8" w:name="technologies"/>
+            <w:r>
+              <w:t>Technologies:</w:t>
+            </w:r>
+            <w:bookmarkEnd w:id="8"/>
           </w:p>
           <w:p>
             <w:pPr>
+              <w:pStyle w:val="Compact"/>
               <w:numPr>
                 <w:ilvl w:val="0"/>
-                <w:numId w:val="1005"/>
+                <w:numId w:val="8"/>
               </w:numPr>
-              <w:pStyle w:val="Compact"/>
-              <w:jc w:val="left"/>
             </w:pPr>
             <w:r>
-              <w:t xml:space="preserve">.Net.Net Core.Net FrameworkASP.NetC#CSSElectronHTMLJavaJavaScriptKotlinMVC 5NodeJsPugPythonReactSassSvelteSveltekitTypeScriptVisual BasicWebformsXamarin</w:t>
+              <w:t>.Net.Net Core.Net FrameworkASP.NetC#CSSElectronHTMLJavaJavaScriptKotlinMVC 5NodeJsPugPythonReactSassSvelteSveltekitTypeScriptVisual BasicWebformsXamarin</w:t>
             </w:r>
           </w:p>
           <w:p>
             <w:pPr>
               <w:pStyle w:val="Heading3"/>
-              <w:jc w:val="left"/>
             </w:pPr>
-            <w:bookmarkStart w:id="44" w:name="databse"/>
-            <w:r>
-              <w:t xml:space="preserve">Database:</w:t>
-            </w:r>
-            <w:bookmarkEnd w:id="44"/>
+            <w:bookmarkStart w:id="9" w:name="databse"/>
+            <w:r>
+              <w:t>Database:</w:t>
+            </w:r>
+            <w:bookmarkEnd w:id="9"/>
           </w:p>
           <w:p>
             <w:pPr>
+              <w:pStyle w:val="Compact"/>
               <w:numPr>
                 <w:ilvl w:val="0"/>
-                <w:numId w:val="1006"/>
+                <w:numId w:val="9"/>
               </w:numPr>
-              <w:pStyle w:val="Compact"/>
-              <w:jc w:val="left"/>
             </w:pPr>
             <w:r>
-              <w:t xml:space="preserve">PostgresSQLSQL Sever</w:t>
+              <w:t>PostgresSQLSQL Sever</w:t>
             </w:r>
           </w:p>
           <w:p>
             <w:pPr>
               <w:pStyle w:val="Heading3"/>
-              <w:jc w:val="left"/>
             </w:pPr>
-            <w:bookmarkStart w:id="45" w:name="tools"/>
-            <w:r>
-              <w:t xml:space="preserve">Tools:</w:t>
-            </w:r>
-            <w:bookmarkEnd w:id="45"/>
+            <w:bookmarkStart w:id="10" w:name="tools"/>
+            <w:r>
+              <w:t>Tools:</w:t>
+            </w:r>
+            <w:bookmarkEnd w:id="10"/>
           </w:p>
           <w:p>
             <w:pPr>
+              <w:pStyle w:val="Compact"/>
               <w:numPr>
                 <w:ilvl w:val="0"/>
-                <w:numId w:val="1007"/>
+                <w:numId w:val="10"/>
               </w:numPr>
-              <w:pStyle w:val="Compact"/>
-              <w:jc w:val="left"/>
             </w:pPr>
             <w:r>
-              <w:t xml:space="preserve">AWSAzureAzure DevopsJenkinsSQL ServerVS CodeVisual Studio</w:t>
+              <w:t>AWSAzureAzure DevopsJenkinsSQL ServerVS CodeVisual Studio</w:t>
             </w:r>
           </w:p>
           <w:p>
             <w:pPr>
               <w:pStyle w:val="Heading2"/>
-              <w:jc w:val="left"/>
             </w:pPr>
-            <w:bookmarkStart w:id="46" w:name="soft-skills"/>
-            <w:r>
-              <w:t xml:space="preserve">Soft Skills</w:t>
-            </w:r>
-            <w:bookmarkEnd w:id="46"/>
+            <w:bookmarkStart w:id="11" w:name="soft-skills"/>
+            <w:r>
+              <w:t>Soft Skills</w:t>
+            </w:r>
+            <w:bookmarkEnd w:id="11"/>
           </w:p>
           <w:p>
             <w:pPr>
+              <w:pStyle w:val="Compact"/>
               <w:numPr>
                 <w:ilvl w:val="0"/>
-                <w:numId w:val="1008"/>
+                <w:numId w:val="11"/>
               </w:numPr>
-              <w:pStyle w:val="Compact"/>
-              <w:jc w:val="left"/>
             </w:pPr>
             <w:r>
-              <w:t xml:space="preserve">CollaborativeAdaptability/FlexabilityStrong Work EthicProblem SolvingLeadership</w:t>
+              <w:t>CollaborativeAdaptability/FlexabilityStrong Work EthicProblem SolvingLeadership</w:t>
             </w:r>
           </w:p>
           <w:p>
             <w:pPr>
               <w:pStyle w:val="Heading2"/>
-              <w:jc w:val="left"/>
             </w:pPr>
-            <w:bookmarkStart w:id="47" w:name="personal-projects-title"/>
-            <w:r>
-              <w:t xml:space="preserve">Projects</w:t>
-            </w:r>
-            <w:bookmarkEnd w:id="47"/>
-          </w:p>
-          <w:p>
-            <w:pPr>
-              <w:jc w:val="left"/>
-            </w:pPr>
-            <w:r>
-              <w:t xml:space="preserve">Date Night App</w:t>
-            </w:r>
-            <w:r>
-              <w:t xml:space="preserve"> </w:t>
-            </w:r>
-          </w:p>
-          <w:p>
-            <w:pPr>
-              <w:jc w:val="left"/>
-            </w:pPr>
-            <w:r>
-              <w:t xml:space="preserve">Built a React app to randomly select and combine date-night ideas using Electron as a GUI, using React, SASS, JavaScript, NodeJS, and JSON.</w:t>
-            </w:r>
-          </w:p>
-          <w:p>
-            <w:pPr>
-              <w:jc w:val="left"/>
-            </w:pPr>
-            <w:hyperlink r:id="rId48">
+            <w:bookmarkStart w:id="12" w:name="personal-projects-title"/>
+            <w:r>
+              <w:t>Projects</w:t>
+            </w:r>
+            <w:bookmarkEnd w:id="12"/>
+          </w:p>
+          <w:p>
+            <w:r>
+              <w:t xml:space="preserve">Date Night App </w:t>
+            </w:r>
+          </w:p>
+          <w:p>
+            <w:r>
+              <w:t>Built a React app to randomly select and combine date-night ideas using Electron as a GUI, using React, SASS, JavaScript, NodeJS, and JSON.</w:t>
+            </w:r>
+          </w:p>
+          <w:p>
+            <w:hyperlink r:id="rId14">
               <w:r>
                 <w:rPr>
                   <w:rStyle w:val="Hyperlink"/>
                 </w:rPr>
-                <w:t xml:space="preserve">Excel File Reformatter</w:t>
+                <w:t>Excel File Reformatter</w:t>
               </w:r>
             </w:hyperlink>
           </w:p>
           <w:p>
-            <w:pPr>
-              <w:jc w:val="left"/>
-            </w:pPr>
-            <w:r>
-              <w:t xml:space="preserve">Built windows forms app to reformat excel file which allows users to remove headings by skipping rows. Enabled drag n drop features, loading folders and files into tree view to process multiple excel files in or out of multiple folders.</w:t>
-            </w:r>
-          </w:p>
-          <w:p>
-            <w:pPr>
-              <w:jc w:val="left"/>
-            </w:pPr>
-            <w:hyperlink r:id="rId49">
+            <w:r>
+              <w:t>Built windows forms app to reformat excel file which allows users to remove headings by skipping rows. Enabled drag n drop features, loading folders and files into tree view to process multiple excel files in or out of multiple folders.</w:t>
+            </w:r>
+          </w:p>
+          <w:p>
+            <w:hyperlink r:id="rId15">
               <w:r>
                 <w:rPr>
                   <w:rStyle w:val="Hyperlink"/>
                 </w:rPr>
-                <w:t xml:space="preserve">MGO Inventory System</w:t>
+                <w:t>MGO Inventory System</w:t>
               </w:r>
             </w:hyperlink>
           </w:p>
           <w:p>
-            <w:pPr>
-              <w:jc w:val="left"/>
-            </w:pPr>
-            <w:r>
-              <w:t xml:space="preserve">For a course final project, built a website that manages authorization through role-based accounts to determine the level of access available to manage inventory and employee information. Website was built using ASP.Net, Entity Framework, C#, HTML, SASS, MVC 5, SQL database and deployed to an Azure App Service.</w:t>
-            </w:r>
-          </w:p>
-          <w:p>
-            <w:pPr>
-              <w:jc w:val="left"/>
-            </w:pPr>
-            <w:hyperlink r:id="rId50">
+            <w:r>
+              <w:t>For a course final project, built a website that manages authorization through role-</w:t>
+            </w:r>
+            <w:r>
+              <w:lastRenderedPageBreak/>
+              <w:t>based accounts to determine the level of access available to manage inventory and employee information. Website was built using ASP.Net, Entity Framework, C#, HTML, SASS, MVC 5, SQL database and deployed to an Azure App Service.</w:t>
+            </w:r>
+          </w:p>
+          <w:p>
+            <w:hyperlink r:id="rId16">
               <w:r>
                 <w:rPr>
                   <w:rStyle w:val="Hyperlink"/>
                 </w:rPr>
-                <w:t xml:space="preserve">Electron App</w:t>
+                <w:t>Electron App</w:t>
               </w:r>
             </w:hyperlink>
           </w:p>
           <w:p>
-            <w:pPr>
-              <w:jc w:val="left"/>
-            </w:pPr>
-            <w:r>
-              <w:t xml:space="preserve">Built an Electron app to demonstrate Python in the browser and Electron as a GUI for Python, using Pug, SASS, JavaScript, TypeScript, NodeJS, and Electron Internal Protocols.</w:t>
-            </w:r>
-          </w:p>
-          <w:p>
-            <w:pPr>
-              <w:jc w:val="left"/>
-            </w:pPr>
-            <w:hyperlink r:id="rId51">
+            <w:r>
+              <w:t>Built an Electron app to demonstrate Python in the browser and Electron as a GUI for Python, using Pug, SASS, JavaScript, TypeScript, NodeJS, and Electron Internal Protocols.</w:t>
+            </w:r>
+          </w:p>
+          <w:p>
+            <w:hyperlink r:id="rId17">
               <w:r>
                 <w:rPr>
                   <w:rStyle w:val="Hyperlink"/>
                 </w:rPr>
-                <w:t xml:space="preserve">Dinner Decider App</w:t>
+                <w:t>Dinner Decider App</w:t>
               </w:r>
             </w:hyperlink>
           </w:p>
           <w:p>
-            <w:pPr>
-              <w:jc w:val="left"/>
-            </w:pPr>
-            <w:r>
-              <w:t xml:space="preserve">Built an Android app that allows you to create and save a list of places and items to eat. The app will randomly choose from the list to help you decide where or what to eat. App was written using Kotlin, Firebase UI Auth, and Firebase Cloud Firestore.</w:t>
-            </w:r>
-          </w:p>
-          <w:p>
-            <w:pPr>
-              <w:jc w:val="left"/>
-            </w:pPr>
-            <w:r>
-              <w:t xml:space="preserve">Jira to Google Chat Event Notifications for WEX Auth Gateway</w:t>
-            </w:r>
-            <w:r>
-              <w:t xml:space="preserve"> </w:t>
-            </w:r>
-          </w:p>
-          <w:p>
-            <w:pPr>
-              <w:jc w:val="left"/>
-            </w:pPr>
-            <w:r>
-              <w:t xml:space="preserve">Wrote Python script to receive JSON messages from Jira and post them to Google Chat, using webhooks, AWS API Gateway and Lambda.</w:t>
-            </w:r>
-          </w:p>
-          <w:p>
-            <w:pPr>
-              <w:jc w:val="left"/>
-            </w:pPr>
-            <w:r>
-              <w:t xml:space="preserve">Twilio Texting Bot</w:t>
-            </w:r>
-            <w:r>
-              <w:t xml:space="preserve"> </w:t>
-            </w:r>
-          </w:p>
-          <w:p>
-            <w:pPr>
-              <w:jc w:val="left"/>
-            </w:pPr>
-            <w:r>
-              <w:t xml:space="preserve">A text message is sent to Twilio phone number which sends XML to AWS API Gateway that gets converted to JSON for AWS Lambda. Python script responds with a configurable XML message back to original text.</w:t>
+            <w:r>
+              <w:t>Built an Android app that allows you to create and save a list of places and items to eat. The app will randomly choose from the list to help you decide where or what to eat. App was written using Kotlin, Firebase UI Auth, and Firebase Cloud Firestore.</w:t>
+            </w:r>
+          </w:p>
+          <w:p>
+            <w:r>
+              <w:t xml:space="preserve">Jira to Google Chat Event Notifications for WEX Auth Gateway </w:t>
+            </w:r>
+          </w:p>
+          <w:p>
+            <w:r>
+              <w:t>Wrote Python script to receive JSON messages from Jira and post them to Google Chat, using webhooks, AWS API Gateway and Lambda.</w:t>
+            </w:r>
+          </w:p>
+          <w:p>
+            <w:r>
+              <w:t xml:space="preserve">Twilio Texting Bot </w:t>
+            </w:r>
+          </w:p>
+          <w:p>
+            <w:r>
+              <w:t>A text message is sent to Twilio phone number which sends XML to AWS API Gateway that gets converted to JSON for AWS Lambda. Python script responds with a configurable XML message back to original text.</w:t>
             </w:r>
           </w:p>
         </w:tc>
       </w:tr>
+      <w:bookmarkEnd w:id="1"/>
+      <w:bookmarkEnd w:id="2"/>
     </w:tbl>
-    <w:bookmarkEnd w:id="52"/>
-    <w:bookmarkEnd w:id="53"/>
+    <w:p/>
     <w:sectPr>
-      <w:pgSz w:h="15840" w:w="12240"/>
-      <w:pgMar w:bottom="288" w:footer="720" w:gutter="0" w:header="720" w:left="288" w:right="288" w:top="288"/>
+      <w:pgSz w:w="12240" w:h="15840"/>
+      <w:pgMar w:top="288" w:right="288" w:bottom="288" w:left="288" w:header="720" w:footer="720" w:gutter="0"/>
       <w:cols w:space="720"/>
       <w:docGrid w:linePitch="326"/>
     </w:sectPr>
@@ -1107,12 +941,40 @@
 </w:document>
 </file>
 
-<file path=word/comments.xml><?xml version="1.0" encoding="utf-8"?>
-<w:comments xmlns:w="http://schemas.openxmlformats.org/wordprocessingml/2006/main" xmlns:m="http://schemas.openxmlformats.org/officeDocument/2006/math" xmlns:r="http://schemas.openxmlformats.org/officeDocument/2006/relationships" xmlns:o="urn:schemas-microsoft-com:office:office" xmlns:v="urn:schemas-microsoft-com:vml" xmlns:w10="urn:schemas-microsoft-com:office:word" xmlns:a="http://schemas.openxmlformats.org/drawingml/2006/main" xmlns:pic="http://schemas.openxmlformats.org/drawingml/2006/picture" xmlns:wp="http://schemas.openxmlformats.org/drawingml/2006/wordprocessingDrawing"/>
+<file path=word/endnotes.xml><?xml version="1.0" encoding="utf-8"?>
+<w:endnotes xmlns:wpc="http://schemas.microsoft.com/office/word/2010/wordprocessingCanvas" xmlns:cx="http://schemas.microsoft.com/office/drawing/2014/chartex" xmlns:cx1="http://schemas.microsoft.com/office/drawing/2015/9/8/chartex" xmlns:cx2="http://schemas.microsoft.com/office/drawing/2015/10/21/chartex" xmlns:cx3="http://schemas.microsoft.com/office/drawing/2016/5/9/chartex" xmlns:cx4="http://schemas.microsoft.com/office/drawing/2016/5/10/chartex" xmlns:cx5="http://schemas.microsoft.com/office/drawing/2016/5/11/chartex" xmlns:cx6="http://schemas.microsoft.com/office/drawing/2016/5/12/chartex" xmlns:cx7="http://schemas.microsoft.com/office/drawing/2016/5/13/chartex" xmlns:cx8="http://schemas.microsoft.com/office/drawing/2016/5/14/chartex" xmlns:mc="http://schemas.openxmlformats.org/markup-compatibility/2006" xmlns:aink="http://schemas.microsoft.com/office/drawing/2016/ink" xmlns:am3d="http://schemas.microsoft.com/office/drawing/2017/model3d" xmlns:o="urn:schemas-microsoft-com:office:office" xmlns:oel="http://schemas.microsoft.com/office/2019/extlst" xmlns:r="http://schemas.openxmlformats.org/officeDocument/2006/relationships" xmlns:m="http://schemas.openxmlformats.org/officeDocument/2006/math" xmlns:v="urn:schemas-microsoft-com:vml" xmlns:wp14="http://schemas.microsoft.com/office/word/2010/wordprocessingDrawing" xmlns:wp="http://schemas.openxmlformats.org/drawingml/2006/wordprocessingDrawing" xmlns:w10="urn:schemas-microsoft-com:office:word" xmlns:w="http://schemas.openxmlformats.org/wordprocessingml/2006/main" xmlns:w14="http://schemas.microsoft.com/office/word/2010/wordml" xmlns:w15="http://schemas.microsoft.com/office/word/2012/wordml" xmlns:w16cex="http://schemas.microsoft.com/office/word/2018/wordml/cex" xmlns:w16cid="http://schemas.microsoft.com/office/word/2016/wordml/cid" xmlns:w16="http://schemas.microsoft.com/office/word/2018/wordml" xmlns:w16du="http://schemas.microsoft.com/office/word/2023/wordml/word16du" xmlns:w16sdtdh="http://schemas.microsoft.com/office/word/2020/wordml/sdtdatahash" xmlns:w16se="http://schemas.microsoft.com/office/word/2015/wordml/symex" xmlns:wpg="http://schemas.microsoft.com/office/word/2010/wordprocessingGroup" xmlns:wpi="http://schemas.microsoft.com/office/word/2010/wordprocessingInk" xmlns:wne="http://schemas.microsoft.com/office/word/2006/wordml" xmlns:wps="http://schemas.microsoft.com/office/word/2010/wordprocessingShape" mc:Ignorable="w14 w15 w16se w16cid w16 w16cex w16sdtdh w16du wp14">
+  <w:endnote w:type="separator" w:id="-1">
+    <w:p>
+      <w:pPr>
+        <w:spacing w:after="0"/>
+      </w:pPr>
+      <w:r>
+        <w:separator/>
+      </w:r>
+    </w:p>
+  </w:endnote>
+  <w:endnote w:type="continuationSeparator" w:id="0">
+    <w:p>
+      <w:pPr>
+        <w:spacing w:after="0"/>
+      </w:pPr>
+      <w:r>
+        <w:continuationSeparator/>
+      </w:r>
+    </w:p>
+  </w:endnote>
+</w:endnotes>
 </file>
 
 <file path=word/footnotes.xml><?xml version="1.0" encoding="utf-8"?>
-<w:footnotes xmlns:w="http://schemas.openxmlformats.org/wordprocessingml/2006/main" xmlns:m="http://schemas.openxmlformats.org/officeDocument/2006/math" xmlns:r="http://schemas.openxmlformats.org/officeDocument/2006/relationships" xmlns:o="urn:schemas-microsoft-com:office:office" xmlns:v="urn:schemas-microsoft-com:vml" xmlns:w10="urn:schemas-microsoft-com:office:word" xmlns:a="http://schemas.openxmlformats.org/drawingml/2006/main" xmlns:pic="http://schemas.openxmlformats.org/drawingml/2006/picture" xmlns:wp="http://schemas.openxmlformats.org/drawingml/2006/wordprocessingDrawing">
+<w:footnotes xmlns:wpc="http://schemas.microsoft.com/office/word/2010/wordprocessingCanvas" xmlns:cx="http://schemas.microsoft.com/office/drawing/2014/chartex" xmlns:cx1="http://schemas.microsoft.com/office/drawing/2015/9/8/chartex" xmlns:cx2="http://schemas.microsoft.com/office/drawing/2015/10/21/chartex" xmlns:cx3="http://schemas.microsoft.com/office/drawing/2016/5/9/chartex" xmlns:cx4="http://schemas.microsoft.com/office/drawing/2016/5/10/chartex" xmlns:cx5="http://schemas.microsoft.com/office/drawing/2016/5/11/chartex" xmlns:cx6="http://schemas.microsoft.com/office/drawing/2016/5/12/chartex" xmlns:cx7="http://schemas.microsoft.com/office/drawing/2016/5/13/chartex" xmlns:cx8="http://schemas.microsoft.com/office/drawing/2016/5/14/chartex" xmlns:mc="http://schemas.openxmlformats.org/markup-compatibility/2006" xmlns:aink="http://schemas.microsoft.com/office/drawing/2016/ink" xmlns:am3d="http://schemas.microsoft.com/office/drawing/2017/model3d" xmlns:o="urn:schemas-microsoft-com:office:office" xmlns:oel="http://schemas.microsoft.com/office/2019/extlst" xmlns:r="http://schemas.openxmlformats.org/officeDocument/2006/relationships" xmlns:m="http://schemas.openxmlformats.org/officeDocument/2006/math" xmlns:v="urn:schemas-microsoft-com:vml" xmlns:wp14="http://schemas.microsoft.com/office/word/2010/wordprocessingDrawing" xmlns:wp="http://schemas.openxmlformats.org/drawingml/2006/wordprocessingDrawing" xmlns:w10="urn:schemas-microsoft-com:office:word" xmlns:w="http://schemas.openxmlformats.org/wordprocessingml/2006/main" xmlns:w14="http://schemas.microsoft.com/office/word/2010/wordml" xmlns:w15="http://schemas.microsoft.com/office/word/2012/wordml" xmlns:w16cex="http://schemas.microsoft.com/office/word/2018/wordml/cex" xmlns:w16cid="http://schemas.microsoft.com/office/word/2016/wordml/cid" xmlns:w16="http://schemas.microsoft.com/office/word/2018/wordml" xmlns:w16du="http://schemas.microsoft.com/office/word/2023/wordml/word16du" xmlns:w16sdtdh="http://schemas.microsoft.com/office/word/2020/wordml/sdtdatahash" xmlns:w16se="http://schemas.microsoft.com/office/word/2015/wordml/symex" xmlns:wpg="http://schemas.microsoft.com/office/word/2010/wordprocessingGroup" xmlns:wpi="http://schemas.microsoft.com/office/word/2010/wordprocessingInk" xmlns:wne="http://schemas.microsoft.com/office/word/2006/wordml" xmlns:wps="http://schemas.microsoft.com/office/word/2010/wordprocessingShape" mc:Ignorable="w14 w15 w16se w16cid w16 w16cex w16sdtdh w16du wp14">
+  <w:footnote w:type="separator" w:id="-1">
+    <w:p>
+      <w:r>
+        <w:separator/>
+      </w:r>
+    </w:p>
+  </w:footnote>
   <w:footnote w:type="continuationSeparator" w:id="0">
     <w:p>
       <w:r>
@@ -1120,19 +982,166 @@
       </w:r>
     </w:p>
   </w:footnote>
-  <w:footnote w:type="separator" w:id="-1">
-    <w:p>
-      <w:r>
-        <w:separator/>
-      </w:r>
-    </w:p>
-  </w:footnote>
 </w:footnotes>
 </file>
 
 <file path=word/numbering.xml><?xml version="1.0" encoding="utf-8"?>
-<w:numbering xmlns:aink="http://schemas.microsoft.com/office/drawing/2016/ink" xmlns:am3d="http://schemas.microsoft.com/office/drawing/2017/model3d" xmlns:cx="http://schemas.microsoft.com/office/drawing/2014/chartex" xmlns:cx1="http://schemas.microsoft.com/office/drawing/2015/9/8/chartex" xmlns:cx2="http://schemas.microsoft.com/office/drawing/2015/10/21/chartex" xmlns:cx3="http://schemas.microsoft.com/office/drawing/2016/5/9/chartex" xmlns:cx4="http://schemas.microsoft.com/office/drawing/2016/5/10/chartex" xmlns:cx5="http://schemas.microsoft.com/office/drawing/2016/5/11/chartex" xmlns:cx6="http://schemas.microsoft.com/office/drawing/2016/5/12/chartex" xmlns:cx7="http://schemas.microsoft.com/office/drawing/2016/5/13/chartex" xmlns:cx8="http://schemas.microsoft.com/office/drawing/2016/5/14/chartex" xmlns:m="http://schemas.openxmlformats.org/officeDocument/2006/math" xmlns:mc="http://schemas.openxmlformats.org/markup-compatibility/2006" xmlns:o="urn:schemas-microsoft-com:office:office" xmlns:oel="http://schemas.microsoft.com/office/2019/extlst" xmlns:r="http://schemas.openxmlformats.org/officeDocument/2006/relationships" xmlns:v="urn:schemas-microsoft-com:vml" xmlns:w="http://schemas.openxmlformats.org/wordprocessingml/2006/main" xmlns:w10="urn:schemas-microsoft-com:office:word" xmlns:w14="http://schemas.microsoft.com/office/word/2010/wordml" xmlns:w15="http://schemas.microsoft.com/office/word/2012/wordml" xmlns:w16="http://schemas.microsoft.com/office/word/2018/wordml" xmlns:w16cex="http://schemas.microsoft.com/office/word/2018/wordml/cex" xmlns:w16cid="http://schemas.microsoft.com/office/word/2016/wordml/cid" xmlns:w16sdtdh="http://schemas.microsoft.com/office/word/2020/wordml/sdtdatahash" xmlns:w16se="http://schemas.microsoft.com/office/word/2015/wordml/symex" xmlns:wne="http://schemas.microsoft.com/office/word/2006/wordml" xmlns:wp="http://schemas.openxmlformats.org/drawingml/2006/wordprocessingDrawing" xmlns:wp14="http://schemas.microsoft.com/office/word/2010/wordprocessingDrawing" xmlns:wpc="http://schemas.microsoft.com/office/word/2010/wordprocessingCanvas" xmlns:wpg="http://schemas.microsoft.com/office/word/2010/wordprocessingGroup" xmlns:wpi="http://schemas.microsoft.com/office/word/2010/wordprocessingInk" xmlns:wps="http://schemas.microsoft.com/office/word/2010/wordprocessingShape" mc:Ignorable="w14 w15 w16se w16cid w16 w16cex w16sdtdh wp14">
-  <w:abstractNum w15:restartNumberingAfterBreak="0" w:abstractNumId="0">
+<w:numbering xmlns:wpc="http://schemas.microsoft.com/office/word/2010/wordprocessingCanvas" xmlns:cx="http://schemas.microsoft.com/office/drawing/2014/chartex" xmlns:cx1="http://schemas.microsoft.com/office/drawing/2015/9/8/chartex" xmlns:cx2="http://schemas.microsoft.com/office/drawing/2015/10/21/chartex" xmlns:cx3="http://schemas.microsoft.com/office/drawing/2016/5/9/chartex" xmlns:cx4="http://schemas.microsoft.com/office/drawing/2016/5/10/chartex" xmlns:cx5="http://schemas.microsoft.com/office/drawing/2016/5/11/chartex" xmlns:cx6="http://schemas.microsoft.com/office/drawing/2016/5/12/chartex" xmlns:cx7="http://schemas.microsoft.com/office/drawing/2016/5/13/chartex" xmlns:cx8="http://schemas.microsoft.com/office/drawing/2016/5/14/chartex" xmlns:mc="http://schemas.openxmlformats.org/markup-compatibility/2006" xmlns:aink="http://schemas.microsoft.com/office/drawing/2016/ink" xmlns:am3d="http://schemas.microsoft.com/office/drawing/2017/model3d" xmlns:o="urn:schemas-microsoft-com:office:office" xmlns:oel="http://schemas.microsoft.com/office/2019/extlst" xmlns:r="http://schemas.openxmlformats.org/officeDocument/2006/relationships" xmlns:m="http://schemas.openxmlformats.org/officeDocument/2006/math" xmlns:v="urn:schemas-microsoft-com:vml" xmlns:wp14="http://schemas.microsoft.com/office/word/2010/wordprocessingDrawing" xmlns:wp="http://schemas.openxmlformats.org/drawingml/2006/wordprocessingDrawing" xmlns:w10="urn:schemas-microsoft-com:office:word" xmlns:w="http://schemas.openxmlformats.org/wordprocessingml/2006/main" xmlns:w14="http://schemas.microsoft.com/office/word/2010/wordml" xmlns:w15="http://schemas.microsoft.com/office/word/2012/wordml" xmlns:w16cex="http://schemas.microsoft.com/office/word/2018/wordml/cex" xmlns:w16cid="http://schemas.microsoft.com/office/word/2016/wordml/cid" xmlns:w16="http://schemas.microsoft.com/office/word/2018/wordml" xmlns:w16du="http://schemas.microsoft.com/office/word/2023/wordml/word16du" xmlns:w16sdtdh="http://schemas.microsoft.com/office/word/2020/wordml/sdtdatahash" xmlns:w16se="http://schemas.microsoft.com/office/word/2015/wordml/symex" xmlns:wpg="http://schemas.microsoft.com/office/word/2010/wordprocessingGroup" xmlns:wpi="http://schemas.microsoft.com/office/word/2010/wordprocessingInk" xmlns:wne="http://schemas.microsoft.com/office/word/2006/wordml" xmlns:wps="http://schemas.microsoft.com/office/word/2010/wordprocessingShape" mc:Ignorable="w14 w15 w16se w16cid w16 w16cex w16sdtdh w16du wp14">
+  <w:abstractNum w:abstractNumId="0" w15:restartNumberingAfterBreak="0">
+    <w:nsid w:val="0000A990"/>
+    <w:multiLevelType w:val="multilevel"/>
+    <w:tmpl w:val="524A4DDC"/>
+    <w:lvl w:ilvl="0">
+      <w:numFmt w:val="bullet"/>
+      <w:lvlText w:val=" "/>
+      <w:lvlJc w:val="left"/>
+      <w:pPr>
+        <w:ind w:left="720" w:hanging="480"/>
+      </w:pPr>
+    </w:lvl>
+    <w:lvl w:ilvl="1">
+      <w:numFmt w:val="bullet"/>
+      <w:lvlText w:val=" "/>
+      <w:lvlJc w:val="left"/>
+      <w:pPr>
+        <w:ind w:left="1440" w:hanging="480"/>
+      </w:pPr>
+    </w:lvl>
+    <w:lvl w:ilvl="2">
+      <w:numFmt w:val="bullet"/>
+      <w:lvlText w:val=" "/>
+      <w:lvlJc w:val="left"/>
+      <w:pPr>
+        <w:ind w:left="2160" w:hanging="480"/>
+      </w:pPr>
+    </w:lvl>
+    <w:lvl w:ilvl="3">
+      <w:numFmt w:val="bullet"/>
+      <w:lvlText w:val=" "/>
+      <w:lvlJc w:val="left"/>
+      <w:pPr>
+        <w:ind w:left="2880" w:hanging="480"/>
+      </w:pPr>
+    </w:lvl>
+    <w:lvl w:ilvl="4">
+      <w:numFmt w:val="bullet"/>
+      <w:lvlText w:val=" "/>
+      <w:lvlJc w:val="left"/>
+      <w:pPr>
+        <w:ind w:left="3600" w:hanging="480"/>
+      </w:pPr>
+    </w:lvl>
+    <w:lvl w:ilvl="5">
+      <w:numFmt w:val="bullet"/>
+      <w:lvlText w:val=" "/>
+      <w:lvlJc w:val="left"/>
+      <w:pPr>
+        <w:ind w:left="4320" w:hanging="480"/>
+      </w:pPr>
+    </w:lvl>
+    <w:lvl w:ilvl="6">
+      <w:numFmt w:val="bullet"/>
+      <w:lvlText w:val=" "/>
+      <w:lvlJc w:val="left"/>
+      <w:pPr>
+        <w:ind w:left="5040" w:hanging="480"/>
+      </w:pPr>
+    </w:lvl>
+    <w:lvl w:ilvl="7">
+      <w:numFmt w:val="bullet"/>
+      <w:lvlText w:val=" "/>
+      <w:lvlJc w:val="left"/>
+      <w:pPr>
+        <w:ind w:left="5760" w:hanging="480"/>
+      </w:pPr>
+    </w:lvl>
+    <w:lvl w:ilvl="8">
+      <w:numFmt w:val="bullet"/>
+      <w:lvlText w:val=" "/>
+      <w:lvlJc w:val="left"/>
+      <w:pPr>
+        <w:ind w:left="6480" w:hanging="480"/>
+      </w:pPr>
+    </w:lvl>
+  </w:abstractNum>
+  <w:abstractNum w:abstractNumId="1" w15:restartNumberingAfterBreak="0">
+    <w:nsid w:val="0000A991"/>
+    <w:multiLevelType w:val="multilevel"/>
+    <w:tmpl w:val="63CAB0D4"/>
+    <w:lvl w:ilvl="0">
+      <w:numFmt w:val="bullet"/>
+      <w:lvlText w:val="•"/>
+      <w:lvlJc w:val="left"/>
+      <w:pPr>
+        <w:ind w:left="720" w:hanging="480"/>
+      </w:pPr>
+    </w:lvl>
+    <w:lvl w:ilvl="1">
+      <w:numFmt w:val="bullet"/>
+      <w:lvlText w:val="–"/>
+      <w:lvlJc w:val="left"/>
+      <w:pPr>
+        <w:ind w:left="1440" w:hanging="480"/>
+      </w:pPr>
+    </w:lvl>
+    <w:lvl w:ilvl="2">
+      <w:numFmt w:val="bullet"/>
+      <w:lvlText w:val="•"/>
+      <w:lvlJc w:val="left"/>
+      <w:pPr>
+        <w:ind w:left="2160" w:hanging="480"/>
+      </w:pPr>
+    </w:lvl>
+    <w:lvl w:ilvl="3">
+      <w:numFmt w:val="bullet"/>
+      <w:lvlText w:val="–"/>
+      <w:lvlJc w:val="left"/>
+      <w:pPr>
+        <w:ind w:left="2880" w:hanging="480"/>
+      </w:pPr>
+    </w:lvl>
+    <w:lvl w:ilvl="4">
+      <w:numFmt w:val="bullet"/>
+      <w:lvlText w:val="•"/>
+      <w:lvlJc w:val="left"/>
+      <w:pPr>
+        <w:ind w:left="3600" w:hanging="480"/>
+      </w:pPr>
+    </w:lvl>
+    <w:lvl w:ilvl="5">
+      <w:numFmt w:val="bullet"/>
+      <w:lvlText w:val="–"/>
+      <w:lvlJc w:val="left"/>
+      <w:pPr>
+        <w:ind w:left="4320" w:hanging="480"/>
+      </w:pPr>
+    </w:lvl>
+    <w:lvl w:ilvl="6">
+      <w:numFmt w:val="bullet"/>
+      <w:lvlText w:val="•"/>
+      <w:lvlJc w:val="left"/>
+      <w:pPr>
+        <w:ind w:left="5040" w:hanging="480"/>
+      </w:pPr>
+    </w:lvl>
+    <w:lvl w:ilvl="7">
+      <w:numFmt w:val="bullet"/>
+      <w:lvlText w:val="–"/>
+      <w:lvlJc w:val="left"/>
+      <w:pPr>
+        <w:ind w:left="5760" w:hanging="480"/>
+      </w:pPr>
+    </w:lvl>
+    <w:lvl w:ilvl="8">
+      <w:numFmt w:val="bullet"/>
+      <w:lvlText w:val="•"/>
+      <w:lvlJc w:val="left"/>
+      <w:pPr>
+        <w:ind w:left="6480" w:hanging="480"/>
+      </w:pPr>
+    </w:lvl>
+  </w:abstractNum>
+  <w:abstractNum w:abstractNumId="2" w15:restartNumberingAfterBreak="0">
     <w:nsid w:val="170CD2DE"/>
     <w:multiLevelType w:val="multilevel"/>
     <w:tmpl w:val="F508CC6A"/>
@@ -1142,9 +1151,9 @@
       <w:lvlJc w:val="left"/>
       <w:pPr>
         <w:tabs>
-          <w:tab w:pos="0" w:val="num"/>
+          <w:tab w:val="num" w:pos="0"/>
         </w:tabs>
-        <w:ind w:hanging="480" w:left="480"/>
+        <w:ind w:left="480" w:hanging="480"/>
       </w:pPr>
     </w:lvl>
     <w:lvl w:ilvl="1">
@@ -1153,9 +1162,9 @@
       <w:lvlJc w:val="left"/>
       <w:pPr>
         <w:tabs>
-          <w:tab w:pos="720" w:val="num"/>
+          <w:tab w:val="num" w:pos="720"/>
         </w:tabs>
-        <w:ind w:hanging="480" w:left="1200"/>
+        <w:ind w:left="1200" w:hanging="480"/>
       </w:pPr>
     </w:lvl>
     <w:lvl w:ilvl="2">
@@ -1164,9 +1173,9 @@
       <w:lvlJc w:val="left"/>
       <w:pPr>
         <w:tabs>
-          <w:tab w:pos="1440" w:val="num"/>
+          <w:tab w:val="num" w:pos="1440"/>
         </w:tabs>
-        <w:ind w:hanging="480" w:left="1920"/>
+        <w:ind w:left="1920" w:hanging="480"/>
       </w:pPr>
     </w:lvl>
     <w:lvl w:ilvl="3">
@@ -1175,9 +1184,9 @@
       <w:lvlJc w:val="left"/>
       <w:pPr>
         <w:tabs>
-          <w:tab w:pos="2160" w:val="num"/>
+          <w:tab w:val="num" w:pos="2160"/>
         </w:tabs>
-        <w:ind w:hanging="480" w:left="2640"/>
+        <w:ind w:left="2640" w:hanging="480"/>
       </w:pPr>
     </w:lvl>
     <w:lvl w:ilvl="4">
@@ -1186,9 +1195,9 @@
       <w:lvlJc w:val="left"/>
       <w:pPr>
         <w:tabs>
-          <w:tab w:pos="2880" w:val="num"/>
+          <w:tab w:val="num" w:pos="2880"/>
         </w:tabs>
-        <w:ind w:hanging="480" w:left="3360"/>
+        <w:ind w:left="3360" w:hanging="480"/>
       </w:pPr>
     </w:lvl>
     <w:lvl w:ilvl="5">
@@ -1197,9 +1206,9 @@
       <w:lvlJc w:val="left"/>
       <w:pPr>
         <w:tabs>
-          <w:tab w:pos="3600" w:val="num"/>
+          <w:tab w:val="num" w:pos="3600"/>
         </w:tabs>
-        <w:ind w:hanging="480" w:left="4080"/>
+        <w:ind w:left="4080" w:hanging="480"/>
       </w:pPr>
     </w:lvl>
     <w:lvl w:ilvl="6">
@@ -1208,9 +1217,9 @@
       <w:lvlJc w:val="left"/>
       <w:pPr>
         <w:tabs>
-          <w:tab w:pos="4320" w:val="num"/>
+          <w:tab w:val="num" w:pos="4320"/>
         </w:tabs>
-        <w:ind w:hanging="480" w:left="4800"/>
+        <w:ind w:left="4800" w:hanging="480"/>
       </w:pPr>
     </w:lvl>
     <w:lvl w:ilvl="7">
@@ -1219,9 +1228,9 @@
       <w:lvlJc w:val="left"/>
       <w:pPr>
         <w:tabs>
-          <w:tab w:pos="5040" w:val="num"/>
+          <w:tab w:val="num" w:pos="5040"/>
         </w:tabs>
-        <w:ind w:hanging="480" w:left="5520"/>
+        <w:ind w:left="5520" w:hanging="480"/>
       </w:pPr>
     </w:lvl>
     <w:lvl w:ilvl="8">
@@ -1230,13 +1239,13 @@
       <w:lvlJc w:val="left"/>
       <w:pPr>
         <w:tabs>
-          <w:tab w:pos="5760" w:val="num"/>
+          <w:tab w:val="num" w:pos="5760"/>
         </w:tabs>
-        <w:ind w:hanging="480" w:left="6240"/>
+        <w:ind w:left="6240" w:hanging="480"/>
       </w:pPr>
     </w:lvl>
   </w:abstractNum>
-  <w:abstractNum w15:restartNumberingAfterBreak="0" w:abstractNumId="1">
+  <w:abstractNum w:abstractNumId="3" w15:restartNumberingAfterBreak="0">
     <w:nsid w:val="1BD7393C"/>
     <w:multiLevelType w:val="hybridMultilevel"/>
     <w:tmpl w:val="C0CA8A36"/>
@@ -1247,308 +1256,156 @@
       <w:lvlText w:val=""/>
       <w:lvlJc w:val="left"/>
       <w:pPr>
-        <w:ind w:hanging="360" w:left="720"/>
+        <w:ind w:left="720" w:hanging="360"/>
       </w:pPr>
       <w:rPr>
         <w:rFonts w:ascii="Symbol" w:hAnsi="Symbol" w:hint="default"/>
-        <w:color w:themeColor="accent1" w:val="47957E"/>
+        <w:color w:val="47957E" w:themeColor="accent1"/>
         <w:sz w:val="24"/>
       </w:rPr>
     </w:lvl>
-    <w:lvl w:ilvl="1" w:tentative="1" w:tplc="04090003">
+    <w:lvl w:ilvl="1" w:tplc="04090003" w:tentative="1">
       <w:start w:val="1"/>
       <w:numFmt w:val="bullet"/>
       <w:lvlText w:val="o"/>
       <w:lvlJc w:val="left"/>
       <w:pPr>
-        <w:ind w:hanging="360" w:left="1440"/>
+        <w:ind w:left="1440" w:hanging="360"/>
       </w:pPr>
       <w:rPr>
-        <w:rFonts w:ascii="Courier New" w:cs="Courier New" w:hAnsi="Courier New" w:hint="default"/>
+        <w:rFonts w:ascii="Courier New" w:hAnsi="Courier New" w:cs="Courier New" w:hint="default"/>
       </w:rPr>
     </w:lvl>
-    <w:lvl w:ilvl="2" w:tentative="1" w:tplc="04090005">
+    <w:lvl w:ilvl="2" w:tplc="04090005" w:tentative="1">
       <w:start w:val="1"/>
       <w:numFmt w:val="bullet"/>
       <w:lvlText w:val=""/>
       <w:lvlJc w:val="left"/>
       <w:pPr>
-        <w:ind w:hanging="360" w:left="2160"/>
+        <w:ind w:left="2160" w:hanging="360"/>
       </w:pPr>
       <w:rPr>
         <w:rFonts w:ascii="Wingdings" w:hAnsi="Wingdings" w:hint="default"/>
       </w:rPr>
     </w:lvl>
-    <w:lvl w:ilvl="3" w:tentative="1" w:tplc="04090001">
+    <w:lvl w:ilvl="3" w:tplc="04090001" w:tentative="1">
       <w:start w:val="1"/>
       <w:numFmt w:val="bullet"/>
       <w:lvlText w:val=""/>
       <w:lvlJc w:val="left"/>
       <w:pPr>
-        <w:ind w:hanging="360" w:left="2880"/>
+        <w:ind w:left="2880" w:hanging="360"/>
       </w:pPr>
       <w:rPr>
         <w:rFonts w:ascii="Symbol" w:hAnsi="Symbol" w:hint="default"/>
       </w:rPr>
     </w:lvl>
-    <w:lvl w:ilvl="4" w:tentative="1" w:tplc="04090003">
+    <w:lvl w:ilvl="4" w:tplc="04090003" w:tentative="1">
       <w:start w:val="1"/>
       <w:numFmt w:val="bullet"/>
       <w:lvlText w:val="o"/>
       <w:lvlJc w:val="left"/>
       <w:pPr>
-        <w:ind w:hanging="360" w:left="3600"/>
+        <w:ind w:left="3600" w:hanging="360"/>
       </w:pPr>
       <w:rPr>
-        <w:rFonts w:ascii="Courier New" w:cs="Courier New" w:hAnsi="Courier New" w:hint="default"/>
+        <w:rFonts w:ascii="Courier New" w:hAnsi="Courier New" w:cs="Courier New" w:hint="default"/>
       </w:rPr>
     </w:lvl>
-    <w:lvl w:ilvl="5" w:tentative="1" w:tplc="04090005">
+    <w:lvl w:ilvl="5" w:tplc="04090005" w:tentative="1">
       <w:start w:val="1"/>
       <w:numFmt w:val="bullet"/>
       <w:lvlText w:val=""/>
       <w:lvlJc w:val="left"/>
       <w:pPr>
-        <w:ind w:hanging="360" w:left="4320"/>
+        <w:ind w:left="4320" w:hanging="360"/>
       </w:pPr>
       <w:rPr>
         <w:rFonts w:ascii="Wingdings" w:hAnsi="Wingdings" w:hint="default"/>
       </w:rPr>
     </w:lvl>
-    <w:lvl w:ilvl="6" w:tentative="1" w:tplc="04090001">
+    <w:lvl w:ilvl="6" w:tplc="04090001" w:tentative="1">
       <w:start w:val="1"/>
       <w:numFmt w:val="bullet"/>
       <w:lvlText w:val=""/>
       <w:lvlJc w:val="left"/>
       <w:pPr>
-        <w:ind w:hanging="360" w:left="5040"/>
+        <w:ind w:left="5040" w:hanging="360"/>
       </w:pPr>
       <w:rPr>
         <w:rFonts w:ascii="Symbol" w:hAnsi="Symbol" w:hint="default"/>
       </w:rPr>
     </w:lvl>
-    <w:lvl w:ilvl="7" w:tentative="1" w:tplc="04090003">
+    <w:lvl w:ilvl="7" w:tplc="04090003" w:tentative="1">
       <w:start w:val="1"/>
       <w:numFmt w:val="bullet"/>
       <w:lvlText w:val="o"/>
       <w:lvlJc w:val="left"/>
       <w:pPr>
-        <w:ind w:hanging="360" w:left="5760"/>
+        <w:ind w:left="5760" w:hanging="360"/>
       </w:pPr>
       <w:rPr>
-        <w:rFonts w:ascii="Courier New" w:cs="Courier New" w:hAnsi="Courier New" w:hint="default"/>
+        <w:rFonts w:ascii="Courier New" w:hAnsi="Courier New" w:cs="Courier New" w:hint="default"/>
       </w:rPr>
     </w:lvl>
-    <w:lvl w:ilvl="8" w:tentative="1" w:tplc="04090005">
+    <w:lvl w:ilvl="8" w:tplc="04090005" w:tentative="1">
       <w:start w:val="1"/>
       <w:numFmt w:val="bullet"/>
       <w:lvlText w:val=""/>
       <w:lvlJc w:val="left"/>
       <w:pPr>
-        <w:ind w:hanging="360" w:left="6480"/>
+        <w:ind w:left="6480" w:hanging="360"/>
       </w:pPr>
       <w:rPr>
         <w:rFonts w:ascii="Wingdings" w:hAnsi="Wingdings" w:hint="default"/>
       </w:rPr>
     </w:lvl>
   </w:abstractNum>
-  <w:abstractNum w:abstractNumId="990">
-    <w:nsid w:val="A990"/>
-    <w:multiLevelType w:val="multilevel"/>
-    <w:lvl w:ilvl="0">
-      <w:numFmt w:val="bullet"/>
-      <w:lvlText w:val=" "/>
-      <w:lvlJc w:val="left"/>
-      <w:pPr>
-        <w:ind w:left="720" w:hanging="480"/>
-      </w:pPr>
-    </w:lvl>
-    <w:lvl w:ilvl="1">
-      <w:numFmt w:val="bullet"/>
-      <w:lvlText w:val=" "/>
-      <w:lvlJc w:val="left"/>
-      <w:pPr>
-        <w:ind w:left="1440" w:hanging="480"/>
-      </w:pPr>
-    </w:lvl>
-    <w:lvl w:ilvl="2">
-      <w:numFmt w:val="bullet"/>
-      <w:lvlText w:val=" "/>
-      <w:lvlJc w:val="left"/>
-      <w:pPr>
-        <w:ind w:left="2160" w:hanging="480"/>
-      </w:pPr>
-    </w:lvl>
-    <w:lvl w:ilvl="3">
-      <w:numFmt w:val="bullet"/>
-      <w:lvlText w:val=" "/>
-      <w:lvlJc w:val="left"/>
-      <w:pPr>
-        <w:ind w:left="2880" w:hanging="480"/>
-      </w:pPr>
-    </w:lvl>
-    <w:lvl w:ilvl="4">
-      <w:numFmt w:val="bullet"/>
-      <w:lvlText w:val=" "/>
-      <w:lvlJc w:val="left"/>
-      <w:pPr>
-        <w:ind w:left="3600" w:hanging="480"/>
-      </w:pPr>
-    </w:lvl>
-    <w:lvl w:ilvl="5">
-      <w:numFmt w:val="bullet"/>
-      <w:lvlText w:val=" "/>
-      <w:lvlJc w:val="left"/>
-      <w:pPr>
-        <w:ind w:left="4320" w:hanging="480"/>
-      </w:pPr>
-    </w:lvl>
-    <w:lvl w:ilvl="6">
-      <w:numFmt w:val="bullet"/>
-      <w:lvlText w:val=" "/>
-      <w:lvlJc w:val="left"/>
-      <w:pPr>
-        <w:ind w:left="5040" w:hanging="480"/>
-      </w:pPr>
-    </w:lvl>
-    <w:lvl w:ilvl="7">
-      <w:numFmt w:val="bullet"/>
-      <w:lvlText w:val=" "/>
-      <w:lvlJc w:val="left"/>
-      <w:pPr>
-        <w:ind w:left="5760" w:hanging="480"/>
-      </w:pPr>
-    </w:lvl>
-    <w:lvl w:ilvl="8">
-      <w:numFmt w:val="bullet"/>
-      <w:lvlText w:val=" "/>
-      <w:lvlJc w:val="left"/>
-      <w:pPr>
-        <w:ind w:left="6480" w:hanging="480"/>
-      </w:pPr>
-    </w:lvl>
-  </w:abstractNum>
-  <w:abstractNum w:abstractNumId="991">
-    <w:nsid w:val="A991"/>
-    <w:multiLevelType w:val="multilevel"/>
-    <w:lvl w:ilvl="0">
-      <w:numFmt w:val="bullet"/>
-      <w:lvlText w:val="•"/>
-      <w:lvlJc w:val="left"/>
-      <w:pPr>
-        <w:ind w:left="720" w:hanging="480"/>
-      </w:pPr>
-    </w:lvl>
-    <w:lvl w:ilvl="1">
-      <w:numFmt w:val="bullet"/>
-      <w:lvlText w:val="–"/>
-      <w:lvlJc w:val="left"/>
-      <w:pPr>
-        <w:ind w:left="1440" w:hanging="480"/>
-      </w:pPr>
-    </w:lvl>
-    <w:lvl w:ilvl="2">
-      <w:numFmt w:val="bullet"/>
-      <w:lvlText w:val="•"/>
-      <w:lvlJc w:val="left"/>
-      <w:pPr>
-        <w:ind w:left="2160" w:hanging="480"/>
-      </w:pPr>
-    </w:lvl>
-    <w:lvl w:ilvl="3">
-      <w:numFmt w:val="bullet"/>
-      <w:lvlText w:val="–"/>
-      <w:lvlJc w:val="left"/>
-      <w:pPr>
-        <w:ind w:left="2880" w:hanging="480"/>
-      </w:pPr>
-    </w:lvl>
-    <w:lvl w:ilvl="4">
-      <w:numFmt w:val="bullet"/>
-      <w:lvlText w:val="•"/>
-      <w:lvlJc w:val="left"/>
-      <w:pPr>
-        <w:ind w:left="3600" w:hanging="480"/>
-      </w:pPr>
-    </w:lvl>
-    <w:lvl w:ilvl="5">
-      <w:numFmt w:val="bullet"/>
-      <w:lvlText w:val="–"/>
-      <w:lvlJc w:val="left"/>
-      <w:pPr>
-        <w:ind w:left="4320" w:hanging="480"/>
-      </w:pPr>
-    </w:lvl>
-    <w:lvl w:ilvl="6">
-      <w:numFmt w:val="bullet"/>
-      <w:lvlText w:val="•"/>
-      <w:lvlJc w:val="left"/>
-      <w:pPr>
-        <w:ind w:left="5040" w:hanging="480"/>
-      </w:pPr>
-    </w:lvl>
-    <w:lvl w:ilvl="7">
-      <w:numFmt w:val="bullet"/>
-      <w:lvlText w:val="–"/>
-      <w:lvlJc w:val="left"/>
-      <w:pPr>
-        <w:ind w:left="5760" w:hanging="480"/>
-      </w:pPr>
-    </w:lvl>
-    <w:lvl w:ilvl="8">
-      <w:numFmt w:val="bullet"/>
-      <w:lvlText w:val="•"/>
-      <w:lvlJc w:val="left"/>
-      <w:pPr>
-        <w:ind w:left="6480" w:hanging="480"/>
-      </w:pPr>
-    </w:lvl>
-  </w:abstractNum>
-  <w:num w16cid:durableId="1558004837" w:numId="1">
+  <w:num w:numId="1" w16cid:durableId="1558004837">
+    <w:abstractNumId w:val="2"/>
+  </w:num>
+  <w:num w:numId="2" w16cid:durableId="895162443">
+    <w:abstractNumId w:val="3"/>
+  </w:num>
+  <w:num w:numId="3" w16cid:durableId="97456348">
     <w:abstractNumId w:val="0"/>
   </w:num>
-  <w:num w16cid:durableId="895162443" w:numId="2">
+  <w:num w:numId="4" w16cid:durableId="177277842">
     <w:abstractNumId w:val="1"/>
   </w:num>
-  <w:num w:numId="1000">
-    <w:abstractNumId w:val="990"/>
+  <w:num w:numId="5" w16cid:durableId="246575541">
+    <w:abstractNumId w:val="1"/>
   </w:num>
-  <w:num w:numId="1001">
-    <w:abstractNumId w:val="991"/>
+  <w:num w:numId="6" w16cid:durableId="776414297">
+    <w:abstractNumId w:val="1"/>
   </w:num>
-  <w:num w:numId="1002">
-    <w:abstractNumId w:val="991"/>
+  <w:num w:numId="7" w16cid:durableId="75325517">
+    <w:abstractNumId w:val="1"/>
   </w:num>
-  <w:num w:numId="1003">
-    <w:abstractNumId w:val="991"/>
+  <w:num w:numId="8" w16cid:durableId="1466118597">
+    <w:abstractNumId w:val="1"/>
   </w:num>
-  <w:num w:numId="1004">
-    <w:abstractNumId w:val="991"/>
+  <w:num w:numId="9" w16cid:durableId="1004554777">
+    <w:abstractNumId w:val="1"/>
   </w:num>
-  <w:num w:numId="1005">
-    <w:abstractNumId w:val="991"/>
+  <w:num w:numId="10" w16cid:durableId="1297763726">
+    <w:abstractNumId w:val="1"/>
   </w:num>
-  <w:num w:numId="1006">
-    <w:abstractNumId w:val="991"/>
-  </w:num>
-  <w:num w:numId="1007">
-    <w:abstractNumId w:val="991"/>
-  </w:num>
-  <w:num w:numId="1008">
-    <w:abstractNumId w:val="991"/>
+  <w:num w:numId="11" w16cid:durableId="912664088">
+    <w:abstractNumId w:val="1"/>
   </w:num>
 </w:numbering>
 </file>
 
 <file path=word/styles.xml><?xml version="1.0" encoding="utf-8"?>
-<w:styles xmlns:mc="http://schemas.openxmlformats.org/markup-compatibility/2006" xmlns:r="http://schemas.openxmlformats.org/officeDocument/2006/relationships" xmlns:w="http://schemas.openxmlformats.org/wordprocessingml/2006/main" xmlns:w14="http://schemas.microsoft.com/office/word/2010/wordml" xmlns:w15="http://schemas.microsoft.com/office/word/2012/wordml" xmlns:w16="http://schemas.microsoft.com/office/word/2018/wordml" xmlns:w16cex="http://schemas.microsoft.com/office/word/2018/wordml/cex" xmlns:w16cid="http://schemas.microsoft.com/office/word/2016/wordml/cid" xmlns:w16sdtdh="http://schemas.microsoft.com/office/word/2020/wordml/sdtdatahash" xmlns:w16se="http://schemas.microsoft.com/office/word/2015/wordml/symex" mc:Ignorable="w14 w15 w16se w16cid w16 w16cex w16sdtdh">
+<w:styles xmlns:mc="http://schemas.openxmlformats.org/markup-compatibility/2006" xmlns:r="http://schemas.openxmlformats.org/officeDocument/2006/relationships" xmlns:w="http://schemas.openxmlformats.org/wordprocessingml/2006/main" xmlns:w14="http://schemas.microsoft.com/office/word/2010/wordml" xmlns:w15="http://schemas.microsoft.com/office/word/2012/wordml" xmlns:w16cex="http://schemas.microsoft.com/office/word/2018/wordml/cex" xmlns:w16cid="http://schemas.microsoft.com/office/word/2016/wordml/cid" xmlns:w16="http://schemas.microsoft.com/office/word/2018/wordml" xmlns:w16du="http://schemas.microsoft.com/office/word/2023/wordml/word16du" xmlns:w16sdtdh="http://schemas.microsoft.com/office/word/2020/wordml/sdtdatahash" xmlns:w16se="http://schemas.microsoft.com/office/word/2015/wordml/symex" mc:Ignorable="w14 w15 w16se w16cid w16 w16cex w16sdtdh w16du">
   <w:docDefaults>
     <w:rPrDefault>
       <w:rPr>
-        <w:rFonts w:asciiTheme="minorHAnsi" w:cstheme="minorBidi" w:eastAsiaTheme="minorHAnsi" w:hAnsiTheme="minorHAnsi"/>
+        <w:rFonts w:asciiTheme="minorHAnsi" w:eastAsiaTheme="minorHAnsi" w:hAnsiTheme="minorHAnsi" w:cstheme="minorBidi"/>
         <w:sz w:val="24"/>
         <w:szCs w:val="24"/>
-        <w:lang w:bidi="ar-SA" w:eastAsia="en-US" w:val="en"/>
+        <w:lang w:val="en" w:eastAsia="en-US" w:bidi="ar-SA"/>
       </w:rPr>
     </w:rPrDefault>
     <w:pPrDefault>
@@ -1557,7 +1414,7 @@
       </w:pPr>
     </w:pPrDefault>
   </w:docDefaults>
-  <w:latentStyles w:count="376" w:defLockedState="0" w:defQFormat="0" w:defSemiHidden="0" w:defUIPriority="0" w:defUnhideWhenUsed="0">
+  <w:latentStyles w:defLockedState="0" w:defUIPriority="0" w:defSemiHidden="0" w:defUnhideWhenUsed="0" w:defQFormat="0" w:count="376">
     <w:lsdException w:name="Normal Table" w:semiHidden="1" w:unhideWhenUsed="1"/>
     <w:lsdException w:name="Table Simple 1" w:semiHidden="1" w:unhideWhenUsed="1"/>
     <w:lsdException w:name="Table Simple 2" w:semiHidden="1" w:unhideWhenUsed="1"/>
@@ -1801,11 +1658,11 @@
     <w:lsdException w:name="Unresolved Mention" w:semiHidden="1" w:uiPriority="99" w:unhideWhenUsed="1"/>
     <w:lsdException w:name="Smart Link" w:semiHidden="1" w:uiPriority="99" w:unhideWhenUsed="1"/>
   </w:latentStyles>
-  <w:style w:default="1" w:styleId="Normal" w:type="paragraph">
+  <w:style w:type="paragraph" w:default="1" w:styleId="Normal">
     <w:name w:val="Normal"/>
     <w:qFormat/>
   </w:style>
-  <w:style w:styleId="Heading1" w:type="paragraph">
+  <w:style w:type="paragraph" w:styleId="Heading1">
     <w:name w:val="heading 1"/>
     <w:basedOn w:val="Normal"/>
     <w:next w:val="BodyText"/>
@@ -1820,15 +1677,15 @@
       <w:outlineLvl w:val="0"/>
     </w:pPr>
     <w:rPr>
-      <w:rFonts w:asciiTheme="majorHAnsi" w:cstheme="majorBidi" w:eastAsiaTheme="majorEastAsia" w:hAnsiTheme="majorHAnsi"/>
+      <w:rFonts w:asciiTheme="majorHAnsi" w:eastAsiaTheme="majorEastAsia" w:hAnsiTheme="majorHAnsi" w:cstheme="majorBidi"/>
       <w:b/>
       <w:bCs/>
-      <w:color w:themeColor="text1" w:val="000000"/>
+      <w:color w:val="000000" w:themeColor="text1"/>
       <w:sz w:val="32"/>
       <w:szCs w:val="32"/>
     </w:rPr>
   </w:style>
-  <w:style w:styleId="Heading2" w:type="paragraph">
+  <w:style w:type="paragraph" w:styleId="Heading2">
     <w:name w:val="heading 2"/>
     <w:basedOn w:val="Normal"/>
     <w:next w:val="BodyText"/>
@@ -1843,15 +1700,15 @@
       <w:outlineLvl w:val="1"/>
     </w:pPr>
     <w:rPr>
-      <w:rFonts w:asciiTheme="majorHAnsi" w:cstheme="majorBidi" w:eastAsiaTheme="majorEastAsia" w:hAnsiTheme="majorHAnsi"/>
+      <w:rFonts w:asciiTheme="majorHAnsi" w:eastAsiaTheme="majorEastAsia" w:hAnsiTheme="majorHAnsi" w:cstheme="majorBidi"/>
       <w:b/>
       <w:bCs/>
-      <w:color w:themeColor="text1" w:val="000000"/>
+      <w:color w:val="000000" w:themeColor="text1"/>
       <w:sz w:val="28"/>
       <w:szCs w:val="28"/>
     </w:rPr>
   </w:style>
-  <w:style w:styleId="Heading3" w:type="paragraph">
+  <w:style w:type="paragraph" w:styleId="Heading3">
     <w:name w:val="heading 3"/>
     <w:basedOn w:val="Normal"/>
     <w:next w:val="BodyText"/>
@@ -1866,13 +1723,13 @@
       <w:outlineLvl w:val="2"/>
     </w:pPr>
     <w:rPr>
-      <w:rFonts w:asciiTheme="majorHAnsi" w:cstheme="majorBidi" w:eastAsiaTheme="majorEastAsia" w:hAnsiTheme="majorHAnsi"/>
+      <w:rFonts w:asciiTheme="majorHAnsi" w:eastAsiaTheme="majorEastAsia" w:hAnsiTheme="majorHAnsi" w:cstheme="majorBidi"/>
       <w:b/>
       <w:bCs/>
-      <w:color w:themeColor="text1" w:val="000000"/>
-    </w:rPr>
-  </w:style>
-  <w:style w:styleId="Heading4" w:type="paragraph">
+      <w:color w:val="000000" w:themeColor="text1"/>
+    </w:rPr>
+  </w:style>
+  <w:style w:type="paragraph" w:styleId="Heading4">
     <w:name w:val="heading 4"/>
     <w:basedOn w:val="Normal"/>
     <w:next w:val="BodyText"/>
@@ -1887,13 +1744,13 @@
       <w:outlineLvl w:val="3"/>
     </w:pPr>
     <w:rPr>
-      <w:rFonts w:asciiTheme="majorHAnsi" w:cstheme="majorBidi" w:eastAsiaTheme="majorEastAsia" w:hAnsiTheme="majorHAnsi"/>
+      <w:rFonts w:asciiTheme="majorHAnsi" w:eastAsiaTheme="majorEastAsia" w:hAnsiTheme="majorHAnsi" w:cstheme="majorBidi"/>
       <w:bCs/>
       <w:i/>
-      <w:color w:themeColor="accent1" w:val="47957E"/>
-    </w:rPr>
-  </w:style>
-  <w:style w:styleId="Heading5" w:type="paragraph">
+      <w:color w:val="47957E" w:themeColor="accent1"/>
+    </w:rPr>
+  </w:style>
+  <w:style w:type="paragraph" w:styleId="Heading5">
     <w:name w:val="heading 5"/>
     <w:basedOn w:val="Normal"/>
     <w:next w:val="BodyText"/>
@@ -1908,12 +1765,12 @@
       <w:outlineLvl w:val="4"/>
     </w:pPr>
     <w:rPr>
-      <w:rFonts w:asciiTheme="majorHAnsi" w:cstheme="majorBidi" w:eastAsiaTheme="majorEastAsia" w:hAnsiTheme="majorHAnsi"/>
+      <w:rFonts w:asciiTheme="majorHAnsi" w:eastAsiaTheme="majorEastAsia" w:hAnsiTheme="majorHAnsi" w:cstheme="majorBidi"/>
       <w:iCs/>
-      <w:color w:themeColor="accent1" w:val="47957E"/>
-    </w:rPr>
-  </w:style>
-  <w:style w:styleId="Heading6" w:type="paragraph">
+      <w:color w:val="47957E" w:themeColor="accent1"/>
+    </w:rPr>
+  </w:style>
+  <w:style w:type="paragraph" w:styleId="Heading6">
     <w:name w:val="heading 6"/>
     <w:basedOn w:val="Normal"/>
     <w:next w:val="BodyText"/>
@@ -1928,11 +1785,11 @@
       <w:outlineLvl w:val="5"/>
     </w:pPr>
     <w:rPr>
-      <w:rFonts w:asciiTheme="majorHAnsi" w:cstheme="majorBidi" w:eastAsiaTheme="majorEastAsia" w:hAnsiTheme="majorHAnsi"/>
-      <w:color w:themeColor="accent1" w:val="47957E"/>
-    </w:rPr>
-  </w:style>
-  <w:style w:styleId="Heading7" w:type="paragraph">
+      <w:rFonts w:asciiTheme="majorHAnsi" w:eastAsiaTheme="majorEastAsia" w:hAnsiTheme="majorHAnsi" w:cstheme="majorBidi"/>
+      <w:color w:val="47957E" w:themeColor="accent1"/>
+    </w:rPr>
+  </w:style>
+  <w:style w:type="paragraph" w:styleId="Heading7">
     <w:name w:val="heading 7"/>
     <w:basedOn w:val="Normal"/>
     <w:next w:val="BodyText"/>
@@ -1947,11 +1804,11 @@
       <w:outlineLvl w:val="6"/>
     </w:pPr>
     <w:rPr>
-      <w:rFonts w:asciiTheme="majorHAnsi" w:cstheme="majorBidi" w:eastAsiaTheme="majorEastAsia" w:hAnsiTheme="majorHAnsi"/>
-      <w:color w:themeColor="accent1" w:val="47957E"/>
-    </w:rPr>
-  </w:style>
-  <w:style w:styleId="Heading8" w:type="paragraph">
+      <w:rFonts w:asciiTheme="majorHAnsi" w:eastAsiaTheme="majorEastAsia" w:hAnsiTheme="majorHAnsi" w:cstheme="majorBidi"/>
+      <w:color w:val="47957E" w:themeColor="accent1"/>
+    </w:rPr>
+  </w:style>
+  <w:style w:type="paragraph" w:styleId="Heading8">
     <w:name w:val="heading 8"/>
     <w:basedOn w:val="Normal"/>
     <w:next w:val="BodyText"/>
@@ -1966,11 +1823,11 @@
       <w:outlineLvl w:val="7"/>
     </w:pPr>
     <w:rPr>
-      <w:rFonts w:asciiTheme="majorHAnsi" w:cstheme="majorBidi" w:eastAsiaTheme="majorEastAsia" w:hAnsiTheme="majorHAnsi"/>
-      <w:color w:themeColor="accent1" w:val="47957E"/>
-    </w:rPr>
-  </w:style>
-  <w:style w:styleId="Heading9" w:type="paragraph">
+      <w:rFonts w:asciiTheme="majorHAnsi" w:eastAsiaTheme="majorEastAsia" w:hAnsiTheme="majorHAnsi" w:cstheme="majorBidi"/>
+      <w:color w:val="47957E" w:themeColor="accent1"/>
+    </w:rPr>
+  </w:style>
+  <w:style w:type="paragraph" w:styleId="Heading9">
     <w:name w:val="heading 9"/>
     <w:basedOn w:val="Normal"/>
     <w:next w:val="BodyText"/>
@@ -1985,60 +1842,60 @@
       <w:outlineLvl w:val="8"/>
     </w:pPr>
     <w:rPr>
-      <w:rFonts w:asciiTheme="majorHAnsi" w:cstheme="majorBidi" w:eastAsiaTheme="majorEastAsia" w:hAnsiTheme="majorHAnsi"/>
-      <w:color w:themeColor="accent1" w:val="47957E"/>
-    </w:rPr>
-  </w:style>
-  <w:style w:default="1" w:styleId="DefaultParagraphFont" w:type="character">
+      <w:rFonts w:asciiTheme="majorHAnsi" w:eastAsiaTheme="majorEastAsia" w:hAnsiTheme="majorHAnsi" w:cstheme="majorBidi"/>
+      <w:color w:val="47957E" w:themeColor="accent1"/>
+    </w:rPr>
+  </w:style>
+  <w:style w:type="character" w:default="1" w:styleId="DefaultParagraphFont">
     <w:name w:val="Default Paragraph Font"/>
     <w:uiPriority w:val="1"/>
     <w:semiHidden/>
     <w:unhideWhenUsed/>
   </w:style>
-  <w:style w:default="1" w:styleId="TableNormal" w:type="table">
+  <w:style w:type="table" w:default="1" w:styleId="TableNormal">
     <w:name w:val="Normal Table"/>
     <w:uiPriority w:val="99"/>
     <w:semiHidden/>
     <w:unhideWhenUsed/>
     <w:tblPr>
-      <w:tblInd w:type="dxa" w:w="0"/>
+      <w:tblInd w:w="0" w:type="dxa"/>
       <w:tblCellMar>
-        <w:top w:type="dxa" w:w="0"/>
-        <w:left w:type="dxa" w:w="108"/>
-        <w:bottom w:type="dxa" w:w="0"/>
-        <w:right w:type="dxa" w:w="108"/>
+        <w:top w:w="0" w:type="dxa"/>
+        <w:left w:w="108" w:type="dxa"/>
+        <w:bottom w:w="0" w:type="dxa"/>
+        <w:right w:w="108" w:type="dxa"/>
       </w:tblCellMar>
     </w:tblPr>
   </w:style>
-  <w:style w:default="1" w:styleId="NoList" w:type="numbering">
+  <w:style w:type="numbering" w:default="1" w:styleId="NoList">
     <w:name w:val="No List"/>
     <w:uiPriority w:val="99"/>
     <w:semiHidden/>
     <w:unhideWhenUsed/>
   </w:style>
-  <w:style w:styleId="BodyText" w:type="paragraph">
+  <w:style w:type="paragraph" w:styleId="BodyText">
     <w:name w:val="Body Text"/>
     <w:basedOn w:val="Normal"/>
     <w:qFormat/>
     <w:pPr>
-      <w:spacing w:after="180" w:before="180"/>
+      <w:spacing w:before="180" w:after="180"/>
     </w:pPr>
   </w:style>
-  <w:style w:customStyle="1" w:styleId="FirstParagraph" w:type="paragraph">
+  <w:style w:type="paragraph" w:customStyle="1" w:styleId="FirstParagraph">
     <w:name w:val="First Paragraph"/>
     <w:basedOn w:val="BodyText"/>
     <w:next w:val="BodyText"/>
     <w:qFormat/>
   </w:style>
-  <w:style w:customStyle="1" w:styleId="Compact" w:type="paragraph">
+  <w:style w:type="paragraph" w:customStyle="1" w:styleId="Compact">
     <w:name w:val="Compact"/>
     <w:basedOn w:val="BodyText"/>
     <w:qFormat/>
     <w:pPr>
-      <w:spacing w:after="36" w:before="36"/>
+      <w:spacing w:before="36" w:after="36"/>
     </w:pPr>
   </w:style>
-  <w:style w:styleId="Title" w:type="paragraph">
+  <w:style w:type="paragraph" w:styleId="Title">
     <w:name w:val="Title"/>
     <w:basedOn w:val="Normal"/>
     <w:next w:val="BodyText"/>
@@ -2047,19 +1904,19 @@
     <w:pPr>
       <w:keepNext/>
       <w:keepLines/>
-      <w:spacing w:after="240" w:before="480"/>
+      <w:spacing w:before="480" w:after="240"/>
       <w:jc w:val="center"/>
     </w:pPr>
     <w:rPr>
-      <w:rFonts w:asciiTheme="majorHAnsi" w:cstheme="majorBidi" w:eastAsiaTheme="majorEastAsia" w:hAnsiTheme="majorHAnsi"/>
+      <w:rFonts w:asciiTheme="majorHAnsi" w:eastAsiaTheme="majorEastAsia" w:hAnsiTheme="majorHAnsi" w:cstheme="majorBidi"/>
       <w:b/>
       <w:bCs/>
-      <w:color w:themeColor="accent1" w:val="47957E"/>
+      <w:color w:val="47957E" w:themeColor="accent1"/>
       <w:sz w:val="36"/>
       <w:szCs w:val="36"/>
     </w:rPr>
   </w:style>
-  <w:style w:styleId="Subtitle" w:type="paragraph">
+  <w:style w:type="paragraph" w:styleId="Subtitle">
     <w:name w:val="Subtitle"/>
     <w:basedOn w:val="Title"/>
     <w:next w:val="BodyText"/>
@@ -2073,7 +1930,7 @@
       <w:szCs w:val="30"/>
     </w:rPr>
   </w:style>
-  <w:style w:customStyle="1" w:styleId="Author" w:type="paragraph">
+  <w:style w:type="paragraph" w:customStyle="1" w:styleId="Author">
     <w:name w:val="Author"/>
     <w:next w:val="BodyText"/>
     <w:qFormat/>
@@ -2083,7 +1940,7 @@
       <w:jc w:val="center"/>
     </w:pPr>
   </w:style>
-  <w:style w:styleId="Date" w:type="paragraph">
+  <w:style w:type="paragraph" w:styleId="Date">
     <w:name w:val="Date"/>
     <w:next w:val="BodyText"/>
     <w:qFormat/>
@@ -2093,7 +1950,7 @@
       <w:jc w:val="center"/>
     </w:pPr>
   </w:style>
-  <w:style w:customStyle="1" w:styleId="AbstractTitle" w:type="paragraph">
+  <w:style w:type="paragraph" w:customStyle="1" w:styleId="AbstractTitle">
     <w:name w:val="Abstract Title"/>
     <w:basedOn w:val="Normal"/>
     <w:next w:val="Abstract"/>
@@ -2101,7 +1958,7 @@
     <w:pPr>
       <w:keepNext/>
       <w:keepLines/>
-      <w:spacing w:after="0" w:before="300"/>
+      <w:spacing w:before="300" w:after="0"/>
       <w:jc w:val="center"/>
     </w:pPr>
     <w:rPr>
@@ -2111,7 +1968,7 @@
       <w:szCs w:val="20"/>
     </w:rPr>
   </w:style>
-  <w:style w:customStyle="1" w:styleId="Abstract" w:type="paragraph">
+  <w:style w:type="paragraph" w:customStyle="1" w:styleId="Abstract">
     <w:name w:val="Abstract"/>
     <w:basedOn w:val="Normal"/>
     <w:next w:val="BodyText"/>
@@ -2119,19 +1976,19 @@
     <w:pPr>
       <w:keepNext/>
       <w:keepLines/>
-      <w:spacing w:after="300" w:before="100"/>
+      <w:spacing w:before="100" w:after="300"/>
     </w:pPr>
     <w:rPr>
       <w:sz w:val="20"/>
       <w:szCs w:val="20"/>
     </w:rPr>
   </w:style>
-  <w:style w:styleId="Bibliography" w:type="paragraph">
+  <w:style w:type="paragraph" w:styleId="Bibliography">
     <w:name w:val="Bibliography"/>
     <w:basedOn w:val="Normal"/>
     <w:qFormat/>
   </w:style>
-  <w:style w:styleId="BlockText" w:type="paragraph">
+  <w:style w:type="paragraph" w:styleId="BlockText">
     <w:name w:val="Block Text"/>
     <w:basedOn w:val="BodyText"/>
     <w:next w:val="BodyText"/>
@@ -2139,29 +1996,29 @@
     <w:unhideWhenUsed/>
     <w:qFormat/>
     <w:pPr>
-      <w:spacing w:after="100" w:before="100"/>
+      <w:spacing w:before="100" w:after="100"/>
       <w:ind w:left="480" w:right="480"/>
     </w:pPr>
   </w:style>
-  <w:style w:styleId="FootnoteText" w:type="paragraph">
+  <w:style w:type="paragraph" w:styleId="FootnoteText">
     <w:name w:val="footnote text"/>
     <w:basedOn w:val="Normal"/>
     <w:uiPriority w:val="9"/>
     <w:unhideWhenUsed/>
     <w:qFormat/>
   </w:style>
-  <w:style w:customStyle="1" w:styleId="Table" w:type="table">
+  <w:style w:type="table" w:customStyle="1" w:styleId="Table">
     <w:name w:val="Table"/>
     <w:semiHidden/>
     <w:unhideWhenUsed/>
     <w:qFormat/>
     <w:tblPr>
-      <w:tblInd w:type="dxa" w:w="0"/>
+      <w:tblInd w:w="0" w:type="dxa"/>
       <w:tblCellMar>
-        <w:top w:type="dxa" w:w="0"/>
-        <w:left w:type="dxa" w:w="108"/>
-        <w:bottom w:type="dxa" w:w="0"/>
-        <w:right w:type="dxa" w:w="108"/>
+        <w:top w:w="0" w:type="dxa"/>
+        <w:left w:w="108" w:type="dxa"/>
+        <w:bottom w:w="0" w:type="dxa"/>
+        <w:right w:w="108" w:type="dxa"/>
       </w:tblCellMar>
     </w:tblPr>
     <w:tblStylePr w:type="firstRow">
@@ -2173,13 +2030,13 @@
       </w:trPr>
       <w:tcPr>
         <w:tcBorders>
-          <w:bottom w:color="auto" w:space="0" w:sz="0" w:val="single"/>
+          <w:bottom w:val="single" w:sz="0" w:space="0" w:color="auto"/>
         </w:tcBorders>
         <w:vAlign w:val="bottom"/>
       </w:tcPr>
     </w:tblStylePr>
   </w:style>
-  <w:style w:customStyle="1" w:styleId="DefinitionTerm" w:type="paragraph">
+  <w:style w:type="paragraph" w:customStyle="1" w:styleId="DefinitionTerm">
     <w:name w:val="Definition Term"/>
     <w:basedOn w:val="Normal"/>
     <w:next w:val="Definition"/>
@@ -2192,12 +2049,12 @@
       <w:b/>
     </w:rPr>
   </w:style>
-  <w:style w:customStyle="1" w:styleId="Definition" w:type="paragraph">
+  <w:style w:type="paragraph" w:customStyle="1" w:styleId="Definition">
     <w:name w:val="Definition"/>
     <w:basedOn w:val="Normal"/>
     <w:link w:val="DefinitionChar"/>
   </w:style>
-  <w:style w:styleId="Caption" w:type="paragraph">
+  <w:style w:type="paragraph" w:styleId="Caption">
     <w:name w:val="caption"/>
     <w:basedOn w:val="Normal"/>
     <w:link w:val="CaptionChar"/>
@@ -2208,60 +2065,61 @@
       <w:i/>
     </w:rPr>
   </w:style>
-  <w:style w:customStyle="1" w:styleId="TableCaption" w:type="paragraph">
+  <w:style w:type="paragraph" w:customStyle="1" w:styleId="TableCaption">
     <w:name w:val="Table Caption"/>
     <w:basedOn w:val="Caption"/>
     <w:pPr>
       <w:keepNext/>
     </w:pPr>
   </w:style>
-  <w:style w:customStyle="1" w:styleId="ImageCaption" w:type="paragraph">
+  <w:style w:type="paragraph" w:customStyle="1" w:styleId="ImageCaption">
     <w:name w:val="Image Caption"/>
     <w:basedOn w:val="Caption"/>
   </w:style>
-  <w:style w:customStyle="1" w:styleId="Figure" w:type="paragraph">
+  <w:style w:type="paragraph" w:customStyle="1" w:styleId="Figure">
     <w:name w:val="Figure"/>
     <w:basedOn w:val="Normal"/>
   </w:style>
-  <w:style w:customStyle="1" w:styleId="CaptionedFigure" w:type="paragraph">
+  <w:style w:type="paragraph" w:customStyle="1" w:styleId="CaptionedFigure">
     <w:name w:val="Captioned Figure"/>
     <w:basedOn w:val="Figure"/>
     <w:pPr>
       <w:keepNext/>
     </w:pPr>
   </w:style>
-  <w:style w:customStyle="1" w:styleId="CaptionChar" w:type="character">
+  <w:style w:type="character" w:customStyle="1" w:styleId="CaptionChar">
     <w:name w:val="Caption Char"/>
     <w:basedOn w:val="DefaultParagraphFont"/>
     <w:link w:val="Caption"/>
   </w:style>
-  <w:style w:customStyle="1" w:styleId="VerbatimChar" w:type="character">
+  <w:style w:type="character" w:customStyle="1" w:styleId="VerbatimChar">
     <w:name w:val="Verbatim Char"/>
     <w:basedOn w:val="CaptionChar"/>
-    <w:rPr>
-      <w:rFonts w:ascii="Consolas" w:hAnsi="Consolas"/>
-      <w:sz w:val="22"/>
-    </w:rPr>
-  </w:style>
-  <w:style w:customStyle="1" w:styleId="SectionNumber" w:type="character">
+    <w:link w:val="SourceCode"/>
+    <w:rPr>
+      <w:rFonts w:ascii="Consolas" w:hAnsi="Consolas"/>
+      <w:sz w:val="22"/>
+    </w:rPr>
+  </w:style>
+  <w:style w:type="character" w:customStyle="1" w:styleId="SectionNumber">
     <w:name w:val="Section Number"/>
     <w:basedOn w:val="CaptionChar"/>
   </w:style>
-  <w:style w:styleId="FootnoteReference" w:type="character">
+  <w:style w:type="character" w:styleId="FootnoteReference">
     <w:name w:val="footnote reference"/>
     <w:basedOn w:val="CaptionChar"/>
     <w:rPr>
       <w:vertAlign w:val="superscript"/>
     </w:rPr>
   </w:style>
-  <w:style w:styleId="Hyperlink" w:type="character">
+  <w:style w:type="character" w:styleId="Hyperlink">
     <w:name w:val="Hyperlink"/>
     <w:basedOn w:val="CaptionChar"/>
     <w:rPr>
-      <w:color w:themeColor="accent1" w:val="47957E"/>
-    </w:rPr>
-  </w:style>
-  <w:style w:styleId="TOCHeading" w:type="paragraph">
+      <w:color w:val="47957E" w:themeColor="accent1"/>
+    </w:rPr>
+  </w:style>
+  <w:style w:type="paragraph" w:styleId="TOCHeading">
     <w:name w:val="TOC Heading"/>
     <w:basedOn w:val="Heading1"/>
     <w:next w:val="BodyText"/>
@@ -2275,10 +2133,10 @@
     <w:rPr>
       <w:b w:val="0"/>
       <w:bCs w:val="0"/>
-      <w:color w:themeColor="accent1" w:themeShade="BF" w:val="356F5E"/>
-    </w:rPr>
-  </w:style>
-  <w:style w:customStyle="1" w:styleId="BulletArrowList" w:type="paragraph">
+      <w:color w:val="356F5E" w:themeColor="accent1" w:themeShade="BF"/>
+    </w:rPr>
+  </w:style>
+  <w:style w:type="paragraph" w:customStyle="1" w:styleId="BulletArrowList">
     <w:name w:val="BulletArrowList"/>
     <w:basedOn w:val="Definition"/>
     <w:link w:val="BulletArrowListChar"/>
@@ -2290,13 +2148,13 @@
       </w:numPr>
     </w:pPr>
   </w:style>
-  <w:style w:customStyle="1" w:styleId="DefinitionChar" w:type="character">
+  <w:style w:type="character" w:customStyle="1" w:styleId="DefinitionChar">
     <w:name w:val="Definition Char"/>
     <w:basedOn w:val="DefaultParagraphFont"/>
     <w:link w:val="Definition"/>
     <w:rsid w:val="00303CF3"/>
   </w:style>
-  <w:style w:customStyle="1" w:styleId="BulletArrowListChar" w:type="character">
+  <w:style w:type="character" w:customStyle="1" w:styleId="BulletArrowListChar">
     <w:name w:val="BulletArrowList Char"/>
     <w:basedOn w:val="DefinitionChar"/>
     <w:link w:val="BulletArrowList"/>
@@ -2307,234 +2165,299 @@
     <w:basedOn w:val="Normal"/>
     <w:link w:val="VerbatimChar"/>
     <w:pPr>
-      <w:wordWrap w:val="off"/>
+      <w:wordWrap w:val="0"/>
     </w:pPr>
   </w:style>
   <w:style w:type="character" w:customStyle="1" w:styleId="KeywordTok">
     <w:name w:val="KeywordTok"/>
     <w:basedOn w:val="VerbatimChar"/>
     <w:rPr>
+      <w:rFonts w:ascii="Consolas" w:hAnsi="Consolas"/>
+      <w:b/>
       <w:color w:val="007020"/>
-      <w:b/>
+      <w:sz w:val="22"/>
     </w:rPr>
   </w:style>
   <w:style w:type="character" w:customStyle="1" w:styleId="DataTypeTok">
     <w:name w:val="DataTypeTok"/>
     <w:basedOn w:val="VerbatimChar"/>
     <w:rPr>
+      <w:rFonts w:ascii="Consolas" w:hAnsi="Consolas"/>
       <w:color w:val="902000"/>
+      <w:sz w:val="22"/>
     </w:rPr>
   </w:style>
   <w:style w:type="character" w:customStyle="1" w:styleId="DecValTok">
     <w:name w:val="DecValTok"/>
     <w:basedOn w:val="VerbatimChar"/>
     <w:rPr>
-      <w:color w:val="40a070"/>
+      <w:rFonts w:ascii="Consolas" w:hAnsi="Consolas"/>
+      <w:color w:val="40A070"/>
+      <w:sz w:val="22"/>
     </w:rPr>
   </w:style>
   <w:style w:type="character" w:customStyle="1" w:styleId="BaseNTok">
     <w:name w:val="BaseNTok"/>
     <w:basedOn w:val="VerbatimChar"/>
     <w:rPr>
-      <w:color w:val="40a070"/>
+      <w:rFonts w:ascii="Consolas" w:hAnsi="Consolas"/>
+      <w:color w:val="40A070"/>
+      <w:sz w:val="22"/>
     </w:rPr>
   </w:style>
   <w:style w:type="character" w:customStyle="1" w:styleId="FloatTok">
     <w:name w:val="FloatTok"/>
     <w:basedOn w:val="VerbatimChar"/>
     <w:rPr>
-      <w:color w:val="40a070"/>
+      <w:rFonts w:ascii="Consolas" w:hAnsi="Consolas"/>
+      <w:color w:val="40A070"/>
+      <w:sz w:val="22"/>
     </w:rPr>
   </w:style>
   <w:style w:type="character" w:customStyle="1" w:styleId="ConstantTok">
     <w:name w:val="ConstantTok"/>
     <w:basedOn w:val="VerbatimChar"/>
     <w:rPr>
+      <w:rFonts w:ascii="Consolas" w:hAnsi="Consolas"/>
       <w:color w:val="880000"/>
+      <w:sz w:val="22"/>
     </w:rPr>
   </w:style>
   <w:style w:type="character" w:customStyle="1" w:styleId="CharTok">
     <w:name w:val="CharTok"/>
     <w:basedOn w:val="VerbatimChar"/>
     <w:rPr>
-      <w:color w:val="4070a0"/>
+      <w:rFonts w:ascii="Consolas" w:hAnsi="Consolas"/>
+      <w:color w:val="4070A0"/>
+      <w:sz w:val="22"/>
     </w:rPr>
   </w:style>
   <w:style w:type="character" w:customStyle="1" w:styleId="SpecialCharTok">
     <w:name w:val="SpecialCharTok"/>
     <w:basedOn w:val="VerbatimChar"/>
     <w:rPr>
-      <w:color w:val="4070a0"/>
+      <w:rFonts w:ascii="Consolas" w:hAnsi="Consolas"/>
+      <w:color w:val="4070A0"/>
+      <w:sz w:val="22"/>
     </w:rPr>
   </w:style>
   <w:style w:type="character" w:customStyle="1" w:styleId="StringTok">
     <w:name w:val="StringTok"/>
     <w:basedOn w:val="VerbatimChar"/>
     <w:rPr>
-      <w:color w:val="4070a0"/>
+      <w:rFonts w:ascii="Consolas" w:hAnsi="Consolas"/>
+      <w:color w:val="4070A0"/>
+      <w:sz w:val="22"/>
     </w:rPr>
   </w:style>
   <w:style w:type="character" w:customStyle="1" w:styleId="VerbatimStringTok">
     <w:name w:val="VerbatimStringTok"/>
     <w:basedOn w:val="VerbatimChar"/>
     <w:rPr>
-      <w:color w:val="4070a0"/>
+      <w:rFonts w:ascii="Consolas" w:hAnsi="Consolas"/>
+      <w:color w:val="4070A0"/>
+      <w:sz w:val="22"/>
     </w:rPr>
   </w:style>
   <w:style w:type="character" w:customStyle="1" w:styleId="SpecialStringTok">
     <w:name w:val="SpecialStringTok"/>
     <w:basedOn w:val="VerbatimChar"/>
     <w:rPr>
-      <w:color w:val="bb6688"/>
+      <w:rFonts w:ascii="Consolas" w:hAnsi="Consolas"/>
+      <w:color w:val="BB6688"/>
+      <w:sz w:val="22"/>
     </w:rPr>
   </w:style>
   <w:style w:type="character" w:customStyle="1" w:styleId="ImportTok">
     <w:name w:val="ImportTok"/>
     <w:basedOn w:val="VerbatimChar"/>
     <w:rPr>
+      <w:rFonts w:ascii="Consolas" w:hAnsi="Consolas"/>
+      <w:b/>
       <w:color w:val="008000"/>
-      <w:b/>
+      <w:sz w:val="22"/>
     </w:rPr>
   </w:style>
   <w:style w:type="character" w:customStyle="1" w:styleId="CommentTok">
     <w:name w:val="CommentTok"/>
     <w:basedOn w:val="VerbatimChar"/>
     <w:rPr>
-      <w:color w:val="60a0b0"/>
+      <w:rFonts w:ascii="Consolas" w:hAnsi="Consolas"/>
       <w:i/>
+      <w:color w:val="60A0B0"/>
+      <w:sz w:val="22"/>
     </w:rPr>
   </w:style>
   <w:style w:type="character" w:customStyle="1" w:styleId="DocumentationTok">
     <w:name w:val="DocumentationTok"/>
     <w:basedOn w:val="VerbatimChar"/>
     <w:rPr>
-      <w:color w:val="ba2121"/>
+      <w:rFonts w:ascii="Consolas" w:hAnsi="Consolas"/>
       <w:i/>
+      <w:color w:val="BA2121"/>
+      <w:sz w:val="22"/>
     </w:rPr>
   </w:style>
   <w:style w:type="character" w:customStyle="1" w:styleId="AnnotationTok">
     <w:name w:val="AnnotationTok"/>
     <w:basedOn w:val="VerbatimChar"/>
     <w:rPr>
-      <w:color w:val="60a0b0"/>
+      <w:rFonts w:ascii="Consolas" w:hAnsi="Consolas"/>
       <w:b/>
       <w:i/>
+      <w:color w:val="60A0B0"/>
+      <w:sz w:val="22"/>
     </w:rPr>
   </w:style>
   <w:style w:type="character" w:customStyle="1" w:styleId="CommentVarTok">
     <w:name w:val="CommentVarTok"/>
     <w:basedOn w:val="VerbatimChar"/>
     <w:rPr>
-      <w:color w:val="60a0b0"/>
+      <w:rFonts w:ascii="Consolas" w:hAnsi="Consolas"/>
       <w:b/>
       <w:i/>
+      <w:color w:val="60A0B0"/>
+      <w:sz w:val="22"/>
     </w:rPr>
   </w:style>
   <w:style w:type="character" w:customStyle="1" w:styleId="OtherTok">
     <w:name w:val="OtherTok"/>
     <w:basedOn w:val="VerbatimChar"/>
     <w:rPr>
+      <w:rFonts w:ascii="Consolas" w:hAnsi="Consolas"/>
       <w:color w:val="007020"/>
+      <w:sz w:val="22"/>
     </w:rPr>
   </w:style>
   <w:style w:type="character" w:customStyle="1" w:styleId="FunctionTok">
     <w:name w:val="FunctionTok"/>
     <w:basedOn w:val="VerbatimChar"/>
     <w:rPr>
-      <w:color w:val="06287e"/>
+      <w:rFonts w:ascii="Consolas" w:hAnsi="Consolas"/>
+      <w:color w:val="06287E"/>
+      <w:sz w:val="22"/>
     </w:rPr>
   </w:style>
   <w:style w:type="character" w:customStyle="1" w:styleId="VariableTok">
     <w:name w:val="VariableTok"/>
     <w:basedOn w:val="VerbatimChar"/>
     <w:rPr>
-      <w:color w:val="19177c"/>
+      <w:rFonts w:ascii="Consolas" w:hAnsi="Consolas"/>
+      <w:color w:val="19177C"/>
+      <w:sz w:val="22"/>
     </w:rPr>
   </w:style>
   <w:style w:type="character" w:customStyle="1" w:styleId="ControlFlowTok">
     <w:name w:val="ControlFlowTok"/>
     <w:basedOn w:val="VerbatimChar"/>
     <w:rPr>
+      <w:rFonts w:ascii="Consolas" w:hAnsi="Consolas"/>
+      <w:b/>
       <w:color w:val="007020"/>
-      <w:b/>
+      <w:sz w:val="22"/>
     </w:rPr>
   </w:style>
   <w:style w:type="character" w:customStyle="1" w:styleId="OperatorTok">
     <w:name w:val="OperatorTok"/>
     <w:basedOn w:val="VerbatimChar"/>
     <w:rPr>
+      <w:rFonts w:ascii="Consolas" w:hAnsi="Consolas"/>
       <w:color w:val="666666"/>
+      <w:sz w:val="22"/>
     </w:rPr>
   </w:style>
   <w:style w:type="character" w:customStyle="1" w:styleId="BuiltInTok">
     <w:name w:val="BuiltInTok"/>
     <w:basedOn w:val="VerbatimChar"/>
     <w:rPr>
+      <w:rFonts w:ascii="Consolas" w:hAnsi="Consolas"/>
       <w:color w:val="008000"/>
+      <w:sz w:val="22"/>
     </w:rPr>
   </w:style>
   <w:style w:type="character" w:customStyle="1" w:styleId="ExtensionTok">
     <w:name w:val="ExtensionTok"/>
     <w:basedOn w:val="VerbatimChar"/>
-    <w:rPr/>
+    <w:rPr>
+      <w:rFonts w:ascii="Consolas" w:hAnsi="Consolas"/>
+      <w:sz w:val="22"/>
+    </w:rPr>
   </w:style>
   <w:style w:type="character" w:customStyle="1" w:styleId="PreprocessorTok">
     <w:name w:val="PreprocessorTok"/>
     <w:basedOn w:val="VerbatimChar"/>
     <w:rPr>
-      <w:color w:val="bc7a00"/>
+      <w:rFonts w:ascii="Consolas" w:hAnsi="Consolas"/>
+      <w:color w:val="BC7A00"/>
+      <w:sz w:val="22"/>
     </w:rPr>
   </w:style>
   <w:style w:type="character" w:customStyle="1" w:styleId="AttributeTok">
     <w:name w:val="AttributeTok"/>
     <w:basedOn w:val="VerbatimChar"/>
     <w:rPr>
-      <w:color w:val="7d9029"/>
+      <w:rFonts w:ascii="Consolas" w:hAnsi="Consolas"/>
+      <w:color w:val="7D9029"/>
+      <w:sz w:val="22"/>
     </w:rPr>
   </w:style>
   <w:style w:type="character" w:customStyle="1" w:styleId="RegionMarkerTok">
     <w:name w:val="RegionMarkerTok"/>
     <w:basedOn w:val="VerbatimChar"/>
-    <w:rPr/>
+    <w:rPr>
+      <w:rFonts w:ascii="Consolas" w:hAnsi="Consolas"/>
+      <w:sz w:val="22"/>
+    </w:rPr>
   </w:style>
   <w:style w:type="character" w:customStyle="1" w:styleId="InformationTok">
     <w:name w:val="InformationTok"/>
     <w:basedOn w:val="VerbatimChar"/>
     <w:rPr>
-      <w:color w:val="60a0b0"/>
+      <w:rFonts w:ascii="Consolas" w:hAnsi="Consolas"/>
       <w:b/>
       <w:i/>
+      <w:color w:val="60A0B0"/>
+      <w:sz w:val="22"/>
     </w:rPr>
   </w:style>
   <w:style w:type="character" w:customStyle="1" w:styleId="WarningTok">
     <w:name w:val="WarningTok"/>
     <w:basedOn w:val="VerbatimChar"/>
     <w:rPr>
-      <w:color w:val="60a0b0"/>
+      <w:rFonts w:ascii="Consolas" w:hAnsi="Consolas"/>
       <w:b/>
       <w:i/>
+      <w:color w:val="60A0B0"/>
+      <w:sz w:val="22"/>
     </w:rPr>
   </w:style>
   <w:style w:type="character" w:customStyle="1" w:styleId="AlertTok">
     <w:name w:val="AlertTok"/>
     <w:basedOn w:val="VerbatimChar"/>
     <w:rPr>
-      <w:color w:val="ff0000"/>
+      <w:rFonts w:ascii="Consolas" w:hAnsi="Consolas"/>
       <w:b/>
+      <w:color w:val="FF0000"/>
+      <w:sz w:val="22"/>
     </w:rPr>
   </w:style>
   <w:style w:type="character" w:customStyle="1" w:styleId="ErrorTok">
     <w:name w:val="ErrorTok"/>
     <w:basedOn w:val="VerbatimChar"/>
     <w:rPr>
-      <w:color w:val="ff0000"/>
+      <w:rFonts w:ascii="Consolas" w:hAnsi="Consolas"/>
       <w:b/>
+      <w:color w:val="FF0000"/>
+      <w:sz w:val="22"/>
     </w:rPr>
   </w:style>
   <w:style w:type="character" w:customStyle="1" w:styleId="NormalTok">
     <w:name w:val="NormalTok"/>
     <w:basedOn w:val="VerbatimChar"/>
-    <w:rPr/>
+    <w:rPr>
+      <w:rFonts w:ascii="Consolas" w:hAnsi="Consolas"/>
+      <w:sz w:val="22"/>
+    </w:rPr>
   </w:style>
 </w:styles>
 </file>

</xml_diff>